<commit_message>
ajustes acuerdos de pago
</commit_message>
<xml_diff>
--- a/documentation/Instalación.docx
+++ b/documentation/Instalación.docx
@@ -215,7 +215,16 @@
           <w:sz w:val="32"/>
           <w:szCs w:val="32"/>
         </w:rPr>
-        <w:t xml:space="preserve"> el que muestra estas cuatro opciones:</w:t>
+        <w:t xml:space="preserve">, </w:t>
+      </w:r>
+      <w:r>
+        <w:rPr>
+          <w:rStyle w:val="Emphasis"/>
+          <w:rFonts w:ascii="Calibri" w:hAnsi="Calibri" w:cs="Calibri"/>
+          <w:sz w:val="32"/>
+          <w:szCs w:val="32"/>
+        </w:rPr>
+        <w:t>que muestra estas cuatro opciones:</w:t>
       </w:r>
     </w:p>
     <w:p>
@@ -395,6 +404,7 @@
           <w:sz w:val="32"/>
           <w:szCs w:val="32"/>
         </w:rPr>
+        <w:lastRenderedPageBreak/>
         <w:t>casePhP</w:t>
       </w:r>
       <w:proofErr w:type="spellEnd"/>
@@ -415,7 +425,25 @@
           <w:sz w:val="32"/>
           <w:szCs w:val="32"/>
         </w:rPr>
-        <w:t>el que se han creado los módulo</w:t>
+        <w:t>el que se han creado los</w:t>
+      </w:r>
+      <w:r>
+        <w:rPr>
+          <w:rStyle w:val="Emphasis"/>
+          <w:rFonts w:ascii="Calibri" w:hAnsi="Calibri" w:cs="Calibri"/>
+          <w:sz w:val="32"/>
+          <w:szCs w:val="32"/>
+        </w:rPr>
+        <w:t xml:space="preserve"> formularios de</w:t>
+      </w:r>
+      <w:r>
+        <w:rPr>
+          <w:rStyle w:val="Emphasis"/>
+          <w:rFonts w:ascii="Calibri" w:hAnsi="Calibri" w:cs="Calibri"/>
+          <w:sz w:val="32"/>
+          <w:szCs w:val="32"/>
+        </w:rPr>
+        <w:t xml:space="preserve"> módulo</w:t>
       </w:r>
       <w:r>
         <w:rPr>
@@ -464,40 +492,15 @@
         </w:rPr>
         <w:t>.</w:t>
       </w:r>
-    </w:p>
-    <w:p>
-      <w:pPr>
-        <w:pStyle w:val="NoSpacing"/>
-        <w:jc w:val="both"/>
-        <w:rPr>
-          <w:rStyle w:val="Emphasis"/>
-          <w:rFonts w:ascii="Calibri" w:hAnsi="Calibri" w:cs="Calibri"/>
-          <w:sz w:val="32"/>
-          <w:szCs w:val="32"/>
-        </w:rPr>
-      </w:pPr>
-      <w:r>
-        <w:rPr>
-          <w:rStyle w:val="Emphasis"/>
-          <w:rFonts w:ascii="Calibri" w:hAnsi="Calibri" w:cs="Calibri"/>
-          <w:sz w:val="32"/>
-          <w:szCs w:val="32"/>
-        </w:rPr>
-        <w:lastRenderedPageBreak/>
+      <w:r>
+        <w:rPr>
+          <w:rStyle w:val="Emphasis"/>
+          <w:rFonts w:ascii="Calibri" w:hAnsi="Calibri" w:cs="Calibri"/>
+          <w:sz w:val="32"/>
+          <w:szCs w:val="32"/>
+        </w:rPr>
         <w:t xml:space="preserve"> </w:t>
       </w:r>
-    </w:p>
-    <w:p>
-      <w:pPr>
-        <w:pStyle w:val="NoSpacing"/>
-        <w:jc w:val="both"/>
-        <w:rPr>
-          <w:rStyle w:val="Emphasis"/>
-          <w:rFonts w:ascii="Calibri" w:hAnsi="Calibri" w:cs="Calibri"/>
-          <w:sz w:val="32"/>
-          <w:szCs w:val="32"/>
-        </w:rPr>
-      </w:pPr>
       <w:r>
         <w:rPr>
           <w:rStyle w:val="Emphasis"/>
@@ -507,17 +510,15 @@
         </w:rPr>
         <w:t xml:space="preserve">Cada uno de estos </w:t>
       </w:r>
-      <w:proofErr w:type="gramStart"/>
-      <w:r>
-        <w:rPr>
-          <w:rStyle w:val="Emphasis"/>
-          <w:rFonts w:ascii="Calibri" w:hAnsi="Calibri" w:cs="Calibri"/>
-          <w:sz w:val="32"/>
-          <w:szCs w:val="32"/>
-        </w:rPr>
-        <w:t>tienen</w:t>
-      </w:r>
-      <w:proofErr w:type="gramEnd"/>
+      <w:r>
+        <w:rPr>
+          <w:rStyle w:val="Emphasis"/>
+          <w:rFonts w:ascii="Calibri" w:hAnsi="Calibri" w:cs="Calibri"/>
+          <w:sz w:val="32"/>
+          <w:szCs w:val="32"/>
+        </w:rPr>
+        <w:t>tiene</w:t>
+      </w:r>
       <w:r>
         <w:rPr>
           <w:rStyle w:val="Emphasis"/>
@@ -539,14 +540,35 @@
           <w:szCs w:val="32"/>
         </w:rPr>
       </w:pPr>
-      <w:r>
-        <w:rPr>
-          <w:rStyle w:val="Emphasis"/>
-          <w:rFonts w:ascii="Calibri" w:hAnsi="Calibri" w:cs="Calibri"/>
-          <w:sz w:val="32"/>
-          <w:szCs w:val="32"/>
-        </w:rPr>
-        <w:t xml:space="preserve">Al seleccionar la opción se direcciona al </w:t>
+    </w:p>
+    <w:p>
+      <w:pPr>
+        <w:pStyle w:val="NoSpacing"/>
+        <w:jc w:val="both"/>
+        <w:rPr>
+          <w:rStyle w:val="Emphasis"/>
+          <w:rFonts w:ascii="Calibri" w:hAnsi="Calibri" w:cs="Calibri"/>
+          <w:sz w:val="32"/>
+          <w:szCs w:val="32"/>
+        </w:rPr>
+      </w:pPr>
+      <w:r>
+        <w:rPr>
+          <w:rStyle w:val="Emphasis"/>
+          <w:rFonts w:ascii="Calibri" w:hAnsi="Calibri" w:cs="Calibri"/>
+          <w:sz w:val="32"/>
+          <w:szCs w:val="32"/>
+        </w:rPr>
+        <w:t>Al selecc</w:t>
+      </w:r>
+      <w:r>
+        <w:rPr>
+          <w:rStyle w:val="Emphasis"/>
+          <w:rFonts w:ascii="Calibri" w:hAnsi="Calibri" w:cs="Calibri"/>
+          <w:sz w:val="32"/>
+          <w:szCs w:val="32"/>
+        </w:rPr>
+        <w:t>ionar la opción se direcciona a</w:t>
       </w:r>
       <w:r>
         <w:rPr>
@@ -557,6 +579,78 @@
         </w:rPr>
         <w:t xml:space="preserve"> </w:t>
       </w:r>
+      <w:r>
+        <w:rPr>
+          <w:rStyle w:val="Emphasis"/>
+          <w:rFonts w:ascii="Calibri" w:hAnsi="Calibri" w:cs="Calibri"/>
+          <w:sz w:val="32"/>
+          <w:szCs w:val="32"/>
+        </w:rPr>
+        <w:t xml:space="preserve"> </w:t>
+      </w:r>
+      <w:r>
+        <w:rPr>
+          <w:rStyle w:val="Emphasis"/>
+          <w:rFonts w:ascii="Calibri" w:hAnsi="Calibri" w:cs="Calibri"/>
+          <w:sz w:val="32"/>
+          <w:szCs w:val="32"/>
+        </w:rPr>
+        <w:t>www.</w:t>
+      </w:r>
+      <w:r>
+        <w:rPr>
+          <w:rStyle w:val="Emphasis"/>
+          <w:rFonts w:ascii="Calibri" w:hAnsi="Calibri" w:cs="Calibri"/>
+          <w:sz w:val="32"/>
+          <w:szCs w:val="32"/>
+        </w:rPr>
+        <w:t>github</w:t>
+      </w:r>
+      <w:r>
+        <w:rPr>
+          <w:rStyle w:val="Emphasis"/>
+          <w:rFonts w:ascii="Calibri" w:hAnsi="Calibri" w:cs="Calibri"/>
+          <w:sz w:val="32"/>
+          <w:szCs w:val="32"/>
+        </w:rPr>
+        <w:t xml:space="preserve">, allí </w:t>
+      </w:r>
+      <w:r>
+        <w:rPr>
+          <w:rStyle w:val="Emphasis"/>
+          <w:rFonts w:ascii="Calibri" w:hAnsi="Calibri" w:cs="Calibri"/>
+          <w:sz w:val="32"/>
+          <w:szCs w:val="32"/>
+        </w:rPr>
+        <w:t>se hace</w:t>
+      </w:r>
+      <w:r>
+        <w:rPr>
+          <w:rStyle w:val="Emphasis"/>
+          <w:rFonts w:ascii="Calibri" w:hAnsi="Calibri" w:cs="Calibri"/>
+          <w:sz w:val="32"/>
+          <w:szCs w:val="32"/>
+        </w:rPr>
+        <w:t xml:space="preserve"> la descarga</w:t>
+      </w:r>
+      <w:r>
+        <w:rPr>
+          <w:rStyle w:val="Emphasis"/>
+          <w:rFonts w:ascii="Calibri" w:hAnsi="Calibri" w:cs="Calibri"/>
+          <w:sz w:val="32"/>
+          <w:szCs w:val="32"/>
+        </w:rPr>
+        <w:t xml:space="preserve"> del producto requerido</w:t>
+      </w:r>
+      <w:r>
+        <w:rPr>
+          <w:rStyle w:val="Emphasis"/>
+          <w:rFonts w:ascii="Calibri" w:hAnsi="Calibri" w:cs="Calibri"/>
+          <w:sz w:val="32"/>
+          <w:szCs w:val="32"/>
+        </w:rPr>
+        <w:t xml:space="preserve"> hacia su carpeta de trabajo, la carpeta debe llamarse </w:t>
+      </w:r>
       <w:proofErr w:type="spellStart"/>
       <w:r>
         <w:rPr>
@@ -565,7 +659,7 @@
           <w:sz w:val="32"/>
           <w:szCs w:val="32"/>
         </w:rPr>
-        <w:t>github</w:t>
+        <w:t>multimeeting</w:t>
       </w:r>
       <w:proofErr w:type="spellEnd"/>
       <w:r>
@@ -575,43 +669,47 @@
           <w:sz w:val="32"/>
           <w:szCs w:val="32"/>
         </w:rPr>
-        <w:t xml:space="preserve">, allí </w:t>
-      </w:r>
-      <w:r>
-        <w:rPr>
-          <w:rStyle w:val="Emphasis"/>
-          <w:rFonts w:ascii="Calibri" w:hAnsi="Calibri" w:cs="Calibri"/>
-          <w:sz w:val="32"/>
-          <w:szCs w:val="32"/>
-        </w:rPr>
-        <w:t>se hace</w:t>
-      </w:r>
-      <w:r>
-        <w:rPr>
-          <w:rStyle w:val="Emphasis"/>
-          <w:rFonts w:ascii="Calibri" w:hAnsi="Calibri" w:cs="Calibri"/>
-          <w:sz w:val="32"/>
-          <w:szCs w:val="32"/>
-        </w:rPr>
-        <w:t xml:space="preserve"> la descarga</w:t>
-      </w:r>
-      <w:r>
-        <w:rPr>
-          <w:rStyle w:val="Emphasis"/>
-          <w:rFonts w:ascii="Calibri" w:hAnsi="Calibri" w:cs="Calibri"/>
-          <w:sz w:val="32"/>
-          <w:szCs w:val="32"/>
-        </w:rPr>
-        <w:t xml:space="preserve"> del producto requerido</w:t>
-      </w:r>
-      <w:r>
-        <w:rPr>
-          <w:rStyle w:val="Emphasis"/>
-          <w:rFonts w:ascii="Calibri" w:hAnsi="Calibri" w:cs="Calibri"/>
-          <w:sz w:val="32"/>
-          <w:szCs w:val="32"/>
-        </w:rPr>
-        <w:t xml:space="preserve"> hacia su carpeta de trabajo.</w:t>
+        <w:t xml:space="preserve">, </w:t>
+      </w:r>
+      <w:proofErr w:type="spellStart"/>
+      <w:r>
+        <w:rPr>
+          <w:rStyle w:val="Emphasis"/>
+          <w:rFonts w:ascii="Calibri" w:hAnsi="Calibri" w:cs="Calibri"/>
+          <w:sz w:val="32"/>
+          <w:szCs w:val="32"/>
+        </w:rPr>
+        <w:t>multihouse</w:t>
+      </w:r>
+      <w:proofErr w:type="spellEnd"/>
+      <w:r>
+        <w:rPr>
+          <w:rStyle w:val="Emphasis"/>
+          <w:rFonts w:ascii="Calibri" w:hAnsi="Calibri" w:cs="Calibri"/>
+          <w:sz w:val="32"/>
+          <w:szCs w:val="32"/>
+        </w:rPr>
+        <w:t xml:space="preserve"> o </w:t>
+      </w:r>
+      <w:proofErr w:type="spellStart"/>
+      <w:r>
+        <w:rPr>
+          <w:rStyle w:val="Emphasis"/>
+          <w:rFonts w:ascii="Calibri" w:hAnsi="Calibri" w:cs="Calibri"/>
+          <w:sz w:val="32"/>
+          <w:szCs w:val="32"/>
+        </w:rPr>
+        <w:t>calibrate</w:t>
+      </w:r>
+      <w:proofErr w:type="spellEnd"/>
+      <w:r>
+        <w:rPr>
+          <w:rStyle w:val="Emphasis"/>
+          <w:rFonts w:ascii="Calibri" w:hAnsi="Calibri" w:cs="Calibri"/>
+          <w:sz w:val="32"/>
+          <w:szCs w:val="32"/>
+        </w:rPr>
+        <w:t xml:space="preserve"> de acuerdo a la aplicación a instalar.</w:t>
       </w:r>
     </w:p>
     <w:p>
@@ -778,7 +876,25 @@
           <w:sz w:val="32"/>
           <w:szCs w:val="32"/>
         </w:rPr>
-        <w:t xml:space="preserve"> u otro producto que proporcione el ambiente requerido, para utilizar </w:t>
+        <w:t xml:space="preserve"> u otro producto que proporcione el ambiente requerido, </w:t>
+      </w:r>
+      <w:r>
+        <w:rPr>
+          <w:rStyle w:val="Emphasis"/>
+          <w:rFonts w:ascii="Calibri" w:hAnsi="Calibri" w:cs="Calibri"/>
+          <w:sz w:val="32"/>
+          <w:szCs w:val="32"/>
+        </w:rPr>
+        <w:t xml:space="preserve">si va a </w:t>
+      </w:r>
+      <w:r>
+        <w:rPr>
+          <w:rStyle w:val="Emphasis"/>
+          <w:rFonts w:ascii="Calibri" w:hAnsi="Calibri" w:cs="Calibri"/>
+          <w:sz w:val="32"/>
+          <w:szCs w:val="32"/>
+        </w:rPr>
+        <w:t xml:space="preserve">utilizar </w:t>
       </w:r>
       <w:proofErr w:type="spellStart"/>
       <w:r>
@@ -841,31 +957,15 @@
           <w:t>http://www.wampserver.com/en/</w:t>
         </w:r>
       </w:hyperlink>
-    </w:p>
-    <w:p>
-      <w:pPr>
-        <w:pStyle w:val="NoSpacing"/>
-        <w:jc w:val="both"/>
-        <w:rPr>
-          <w:rStyle w:val="Emphasis"/>
-          <w:rFonts w:ascii="Calibri" w:hAnsi="Calibri" w:cs="Calibri"/>
-          <w:sz w:val="32"/>
-          <w:szCs w:val="32"/>
-        </w:rPr>
-      </w:pPr>
-    </w:p>
-    <w:p>
-      <w:pPr>
-        <w:pStyle w:val="NoSpacing"/>
-        <w:jc w:val="both"/>
-        <w:rPr>
-          <w:rStyle w:val="Emphasis"/>
-          <w:rFonts w:ascii="Calibri" w:hAnsi="Calibri" w:cs="Calibri"/>
-          <w:sz w:val="32"/>
-          <w:szCs w:val="32"/>
-        </w:rPr>
-      </w:pPr>
-      <w:proofErr w:type="gramStart"/>
+      <w:r>
+        <w:rPr>
+          <w:rStyle w:val="Emphasis"/>
+          <w:rFonts w:ascii="Calibri" w:hAnsi="Calibri" w:cs="Calibri"/>
+          <w:sz w:val="32"/>
+          <w:szCs w:val="32"/>
+        </w:rPr>
+        <w:t xml:space="preserve">  </w:t>
+      </w:r>
       <w:r>
         <w:rPr>
           <w:rStyle w:val="Emphasis"/>
@@ -875,42 +975,50 @@
         </w:rPr>
         <w:t>siga</w:t>
       </w:r>
-      <w:proofErr w:type="gramEnd"/>
-      <w:r>
-        <w:rPr>
-          <w:rStyle w:val="Emphasis"/>
-          <w:rFonts w:ascii="Calibri" w:hAnsi="Calibri" w:cs="Calibri"/>
-          <w:sz w:val="32"/>
-          <w:szCs w:val="32"/>
-        </w:rPr>
-        <w:t xml:space="preserve"> los pasos para su instalación. </w:t>
-      </w:r>
-      <w:r>
-        <w:rPr>
-          <w:rStyle w:val="Emphasis"/>
-          <w:rFonts w:ascii="Calibri" w:hAnsi="Calibri" w:cs="Calibri"/>
-          <w:sz w:val="32"/>
-          <w:szCs w:val="32"/>
-        </w:rPr>
-        <w:t>E</w:t>
-      </w:r>
-      <w:r>
-        <w:rPr>
-          <w:rStyle w:val="Emphasis"/>
-          <w:rFonts w:ascii="Calibri" w:hAnsi="Calibri" w:cs="Calibri"/>
-          <w:sz w:val="32"/>
-          <w:szCs w:val="32"/>
-        </w:rPr>
-        <w:t xml:space="preserve">n la careta </w:t>
-      </w:r>
-      <w:r>
-        <w:rPr>
-          <w:rStyle w:val="Emphasis"/>
-          <w:rFonts w:ascii="Calibri" w:hAnsi="Calibri" w:cs="Calibri"/>
-          <w:sz w:val="32"/>
-          <w:szCs w:val="32"/>
-        </w:rPr>
-        <w:t xml:space="preserve">de apache </w:t>
+      <w:r>
+        <w:rPr>
+          <w:rStyle w:val="Emphasis"/>
+          <w:rFonts w:ascii="Calibri" w:hAnsi="Calibri" w:cs="Calibri"/>
+          <w:sz w:val="32"/>
+          <w:szCs w:val="32"/>
+        </w:rPr>
+        <w:t xml:space="preserve"> </w:t>
+      </w:r>
+      <w:r>
+        <w:rPr>
+          <w:rStyle w:val="Emphasis"/>
+          <w:rFonts w:ascii="Calibri" w:hAnsi="Calibri" w:cs="Calibri"/>
+          <w:sz w:val="32"/>
+          <w:szCs w:val="32"/>
+        </w:rPr>
+        <w:t>los pasos para su instalación de</w:t>
+      </w:r>
+      <w:r>
+        <w:rPr>
+          <w:rStyle w:val="Emphasis"/>
+          <w:rFonts w:ascii="Calibri" w:hAnsi="Calibri" w:cs="Calibri"/>
+          <w:sz w:val="32"/>
+          <w:szCs w:val="32"/>
+        </w:rPr>
+        <w:t xml:space="preserve"> acuerdo a las indicaciones del proveedor.</w:t>
+      </w:r>
+      <w:r>
+        <w:rPr>
+          <w:rStyle w:val="Emphasis"/>
+          <w:rFonts w:ascii="Calibri" w:hAnsi="Calibri" w:cs="Calibri"/>
+          <w:sz w:val="32"/>
+          <w:szCs w:val="32"/>
+        </w:rPr>
+        <w:t xml:space="preserve"> Una vez instalado el ambiente busque la </w:t>
+      </w:r>
+      <w:r>
+        <w:rPr>
+          <w:rStyle w:val="Emphasis"/>
+          <w:rFonts w:ascii="Calibri" w:hAnsi="Calibri" w:cs="Calibri"/>
+          <w:sz w:val="32"/>
+          <w:szCs w:val="32"/>
+        </w:rPr>
+        <w:t xml:space="preserve">careta </w:t>
       </w:r>
       <w:proofErr w:type="spellStart"/>
       <w:r>
@@ -959,7 +1067,34 @@
           <w:sz w:val="32"/>
           <w:szCs w:val="32"/>
         </w:rPr>
-        <w:t>copie la carpeta descargada tal que quede así:</w:t>
+        <w:t xml:space="preserve">y </w:t>
+      </w:r>
+      <w:r>
+        <w:rPr>
+          <w:rStyle w:val="Emphasis"/>
+          <w:rFonts w:ascii="Calibri" w:hAnsi="Calibri" w:cs="Calibri"/>
+          <w:sz w:val="32"/>
+          <w:szCs w:val="32"/>
+        </w:rPr>
+        <w:t xml:space="preserve">copie </w:t>
+      </w:r>
+      <w:r>
+        <w:rPr>
+          <w:rStyle w:val="Emphasis"/>
+          <w:rFonts w:ascii="Calibri" w:hAnsi="Calibri" w:cs="Calibri"/>
+          <w:sz w:val="32"/>
+          <w:szCs w:val="32"/>
+        </w:rPr>
+        <w:t>es ésta la</w:t>
+      </w:r>
+      <w:r>
+        <w:rPr>
+          <w:rStyle w:val="Emphasis"/>
+          <w:rFonts w:ascii="Calibri" w:hAnsi="Calibri" w:cs="Calibri"/>
+          <w:sz w:val="32"/>
+          <w:szCs w:val="32"/>
+        </w:rPr>
+        <w:t xml:space="preserve"> carpeta descargada tal que quede así:</w:t>
       </w:r>
     </w:p>
     <w:p>
@@ -1244,7 +1379,43 @@
           <w:sz w:val="32"/>
           <w:szCs w:val="32"/>
         </w:rPr>
-        <w:t xml:space="preserve">En la sub carpeta scripts de la carpeta de aplicación está el archivo </w:t>
+        <w:t>En la sub carpeta</w:t>
+      </w:r>
+      <w:r>
+        <w:rPr>
+          <w:rStyle w:val="Emphasis"/>
+          <w:rFonts w:ascii="Calibri" w:hAnsi="Calibri" w:cs="Calibri"/>
+          <w:sz w:val="32"/>
+          <w:szCs w:val="32"/>
+        </w:rPr>
+        <w:t xml:space="preserve"> llamada</w:t>
+      </w:r>
+      <w:r>
+        <w:rPr>
+          <w:rStyle w:val="Emphasis"/>
+          <w:rFonts w:ascii="Calibri" w:hAnsi="Calibri" w:cs="Calibri"/>
+          <w:sz w:val="32"/>
+          <w:szCs w:val="32"/>
+        </w:rPr>
+        <w:t xml:space="preserve"> scripts</w:t>
+      </w:r>
+      <w:r>
+        <w:rPr>
+          <w:rStyle w:val="Emphasis"/>
+          <w:rFonts w:ascii="Calibri" w:hAnsi="Calibri" w:cs="Calibri"/>
+          <w:sz w:val="32"/>
+          <w:szCs w:val="32"/>
+        </w:rPr>
+        <w:t xml:space="preserve"> que se encuentra en</w:t>
+      </w:r>
+      <w:r>
+        <w:rPr>
+          <w:rStyle w:val="Emphasis"/>
+          <w:rFonts w:ascii="Calibri" w:hAnsi="Calibri" w:cs="Calibri"/>
+          <w:sz w:val="32"/>
+          <w:szCs w:val="32"/>
+        </w:rPr>
+        <w:t xml:space="preserve"> la carpeta de aplicación está el archivo </w:t>
       </w:r>
       <w:proofErr w:type="spellStart"/>
       <w:r>
@@ -1274,6 +1445,7 @@
           <w:sz w:val="32"/>
           <w:szCs w:val="32"/>
         </w:rPr>
+        <w:lastRenderedPageBreak/>
         <w:t>My</w:t>
       </w:r>
       <w:r>
@@ -1304,6 +1476,63 @@
         </w:rPr>
         <w:t>Use el nombre estándar de la base de datos como</w:t>
       </w:r>
+      <w:r>
+        <w:rPr>
+          <w:rStyle w:val="Emphasis"/>
+          <w:rFonts w:ascii="Calibri" w:hAnsi="Calibri" w:cs="Calibri"/>
+          <w:sz w:val="32"/>
+          <w:szCs w:val="32"/>
+        </w:rPr>
+        <w:t xml:space="preserve">: </w:t>
+      </w:r>
+      <w:proofErr w:type="spellStart"/>
+      <w:r>
+        <w:rPr>
+          <w:rStyle w:val="Emphasis"/>
+          <w:rFonts w:ascii="Calibri" w:hAnsi="Calibri" w:cs="Calibri"/>
+          <w:sz w:val="32"/>
+          <w:szCs w:val="32"/>
+        </w:rPr>
+        <w:t>atominge</w:t>
+      </w:r>
+      <w:r>
+        <w:rPr>
+          <w:rStyle w:val="Emphasis"/>
+          <w:rFonts w:ascii="Calibri" w:hAnsi="Calibri" w:cs="Calibri"/>
+          <w:sz w:val="32"/>
+          <w:szCs w:val="32"/>
+        </w:rPr>
+        <w:t>_ncr</w:t>
+      </w:r>
+      <w:proofErr w:type="spellEnd"/>
+      <w:r>
+        <w:rPr>
+          <w:rStyle w:val="Emphasis"/>
+          <w:rFonts w:ascii="Calibri" w:hAnsi="Calibri" w:cs="Calibri"/>
+          <w:sz w:val="32"/>
+          <w:szCs w:val="32"/>
+        </w:rPr>
+        <w:t xml:space="preserve"> </w:t>
+      </w:r>
+      <w:r>
+        <w:rPr>
+          <w:rStyle w:val="Emphasis"/>
+          <w:rFonts w:ascii="Calibri" w:hAnsi="Calibri" w:cs="Calibri"/>
+          <w:sz w:val="32"/>
+          <w:szCs w:val="32"/>
+        </w:rPr>
+        <w:t xml:space="preserve"> </w:t>
+      </w:r>
+      <w:r>
+        <w:rPr>
+          <w:rStyle w:val="Emphasis"/>
+          <w:rFonts w:ascii="Calibri" w:hAnsi="Calibri" w:cs="Calibri"/>
+          <w:sz w:val="32"/>
+          <w:szCs w:val="32"/>
+        </w:rPr>
+        <w:t xml:space="preserve">para </w:t>
+      </w:r>
+      <w:proofErr w:type="spellStart"/>
       <w:proofErr w:type="gramStart"/>
       <w:r>
         <w:rPr>
@@ -1312,8 +1541,19 @@
           <w:sz w:val="32"/>
           <w:szCs w:val="32"/>
         </w:rPr>
-        <w:t xml:space="preserve">: </w:t>
-      </w:r>
+        <w:t>multihouse</w:t>
+      </w:r>
+      <w:proofErr w:type="spellEnd"/>
+      <w:r>
+        <w:rPr>
+          <w:rStyle w:val="Emphasis"/>
+          <w:rFonts w:ascii="Calibri" w:hAnsi="Calibri" w:cs="Calibri"/>
+          <w:sz w:val="32"/>
+          <w:szCs w:val="32"/>
+        </w:rPr>
+        <w:t xml:space="preserve"> ,</w:t>
+      </w:r>
+      <w:proofErr w:type="gramEnd"/>
       <w:r>
         <w:rPr>
           <w:rStyle w:val="Emphasis"/>
@@ -1331,17 +1571,7 @@
           <w:sz w:val="32"/>
           <w:szCs w:val="32"/>
         </w:rPr>
-        <w:t>atominge</w:t>
-      </w:r>
-      <w:proofErr w:type="gramEnd"/>
-      <w:r>
-        <w:rPr>
-          <w:rStyle w:val="Emphasis"/>
-          <w:rFonts w:ascii="Calibri" w:hAnsi="Calibri" w:cs="Calibri"/>
-          <w:sz w:val="32"/>
-          <w:szCs w:val="32"/>
-        </w:rPr>
-        <w:t>_ncr</w:t>
+        <w:t>atominge_mmeeting</w:t>
       </w:r>
       <w:proofErr w:type="spellEnd"/>
       <w:r>
@@ -1351,6 +1581,93 @@
           <w:sz w:val="32"/>
           <w:szCs w:val="32"/>
         </w:rPr>
+        <w:t xml:space="preserve"> para </w:t>
+      </w:r>
+      <w:proofErr w:type="spellStart"/>
+      <w:r>
+        <w:rPr>
+          <w:rStyle w:val="Emphasis"/>
+          <w:rFonts w:ascii="Calibri" w:hAnsi="Calibri" w:cs="Calibri"/>
+          <w:sz w:val="32"/>
+          <w:szCs w:val="32"/>
+        </w:rPr>
+        <w:t>mutimeeting</w:t>
+      </w:r>
+      <w:proofErr w:type="spellEnd"/>
+      <w:r>
+        <w:rPr>
+          <w:rStyle w:val="Emphasis"/>
+          <w:rFonts w:ascii="Calibri" w:hAnsi="Calibri" w:cs="Calibri"/>
+          <w:sz w:val="32"/>
+          <w:szCs w:val="32"/>
+        </w:rPr>
+        <w:t xml:space="preserve"> o </w:t>
+      </w:r>
+      <w:proofErr w:type="spellStart"/>
+      <w:r>
+        <w:rPr>
+          <w:rStyle w:val="Emphasis"/>
+          <w:rFonts w:ascii="Calibri" w:hAnsi="Calibri" w:cs="Calibri"/>
+          <w:sz w:val="32"/>
+          <w:szCs w:val="32"/>
+        </w:rPr>
+        <w:t>atomige_cali</w:t>
+      </w:r>
+      <w:proofErr w:type="spellEnd"/>
+      <w:r>
+        <w:rPr>
+          <w:rStyle w:val="Emphasis"/>
+          <w:rFonts w:ascii="Calibri" w:hAnsi="Calibri" w:cs="Calibri"/>
+          <w:sz w:val="32"/>
+          <w:szCs w:val="32"/>
+        </w:rPr>
+        <w:t xml:space="preserve"> para  </w:t>
+      </w:r>
+      <w:proofErr w:type="spellStart"/>
+      <w:r>
+        <w:rPr>
+          <w:rStyle w:val="Emphasis"/>
+          <w:rFonts w:ascii="Calibri" w:hAnsi="Calibri" w:cs="Calibri"/>
+          <w:sz w:val="32"/>
+          <w:szCs w:val="32"/>
+        </w:rPr>
+        <w:t>calibrate</w:t>
+      </w:r>
+      <w:proofErr w:type="spellEnd"/>
+      <w:r>
+        <w:rPr>
+          <w:rStyle w:val="Emphasis"/>
+          <w:rFonts w:ascii="Calibri" w:hAnsi="Calibri" w:cs="Calibri"/>
+          <w:sz w:val="32"/>
+          <w:szCs w:val="32"/>
+        </w:rPr>
+        <w:t xml:space="preserve">, </w:t>
+      </w:r>
+      <w:r>
+        <w:rPr>
+          <w:rStyle w:val="Emphasis"/>
+          <w:rFonts w:ascii="Calibri" w:hAnsi="Calibri" w:cs="Calibri"/>
+          <w:sz w:val="32"/>
+          <w:szCs w:val="32"/>
+        </w:rPr>
+        <w:t xml:space="preserve">si desea </w:t>
+      </w:r>
+      <w:r>
+        <w:rPr>
+          <w:rStyle w:val="Emphasis"/>
+          <w:rFonts w:ascii="Calibri" w:hAnsi="Calibri" w:cs="Calibri"/>
+          <w:sz w:val="32"/>
+          <w:szCs w:val="32"/>
+        </w:rPr>
+        <w:t>puede emplear otro nombre.</w:t>
+      </w:r>
+      <w:r>
+        <w:rPr>
+          <w:rStyle w:val="Emphasis"/>
+          <w:rFonts w:ascii="Calibri" w:hAnsi="Calibri" w:cs="Calibri"/>
+          <w:sz w:val="32"/>
+          <w:szCs w:val="32"/>
+        </w:rPr>
         <w:t xml:space="preserve"> </w:t>
       </w:r>
       <w:r>
@@ -1360,17 +1677,85 @@
           <w:sz w:val="32"/>
           <w:szCs w:val="32"/>
         </w:rPr>
+        <w:t>S</w:t>
+      </w:r>
+      <w:r>
+        <w:rPr>
+          <w:rStyle w:val="Emphasis"/>
+          <w:rFonts w:ascii="Calibri" w:hAnsi="Calibri" w:cs="Calibri"/>
+          <w:sz w:val="32"/>
+          <w:szCs w:val="32"/>
+        </w:rPr>
+        <w:t>i es</w:t>
+      </w:r>
+      <w:r>
+        <w:rPr>
+          <w:rStyle w:val="Emphasis"/>
+          <w:rFonts w:ascii="Calibri" w:hAnsi="Calibri" w:cs="Calibri"/>
+          <w:sz w:val="32"/>
+          <w:szCs w:val="32"/>
+        </w:rPr>
+        <w:t>tá en</w:t>
+      </w:r>
+      <w:r>
+        <w:rPr>
+          <w:rStyle w:val="Emphasis"/>
+          <w:rFonts w:ascii="Calibri" w:hAnsi="Calibri" w:cs="Calibri"/>
+          <w:sz w:val="32"/>
+          <w:szCs w:val="32"/>
+        </w:rPr>
+        <w:t xml:space="preserve"> una instalación local, En el navegador </w:t>
+      </w:r>
+      <w:r>
+        <w:rPr>
+          <w:rStyle w:val="Emphasis"/>
+          <w:rFonts w:ascii="Calibri" w:hAnsi="Calibri" w:cs="Calibri"/>
+          <w:sz w:val="32"/>
+          <w:szCs w:val="32"/>
+        </w:rPr>
+        <w:t>digite</w:t>
+      </w:r>
+    </w:p>
+    <w:p>
+      <w:pPr>
+        <w:pStyle w:val="NoSpacing"/>
+        <w:jc w:val="both"/>
+        <w:rPr>
+          <w:rStyle w:val="Emphasis"/>
+          <w:rFonts w:ascii="Calibri" w:hAnsi="Calibri" w:cs="Calibri"/>
+          <w:sz w:val="32"/>
+          <w:szCs w:val="32"/>
+        </w:rPr>
+      </w:pPr>
+      <w:hyperlink r:id="rId7" w:history="1">
+        <w:r>
+          <w:rPr>
+            <w:rStyle w:val="Hyperlink"/>
+            <w:rFonts w:ascii="Calibri" w:hAnsi="Calibri" w:cs="Calibri"/>
+            <w:sz w:val="32"/>
+            <w:szCs w:val="32"/>
+          </w:rPr>
+          <w:t>http://localhost/phpmyadmin</w:t>
+        </w:r>
+      </w:hyperlink>
+      <w:r>
+        <w:rPr>
+          <w:rStyle w:val="Emphasis"/>
+          <w:rFonts w:ascii="Calibri" w:hAnsi="Calibri" w:cs="Calibri"/>
+          <w:sz w:val="32"/>
+          <w:szCs w:val="32"/>
+        </w:rPr>
+        <w:t xml:space="preserve">  vaya a la pestaña SQL y copie todo el contenido del script</w:t>
+      </w:r>
+      <w:r>
+        <w:rPr>
+          <w:rStyle w:val="Emphasis"/>
+          <w:rFonts w:ascii="Calibri" w:hAnsi="Calibri" w:cs="Calibri"/>
+          <w:sz w:val="32"/>
+          <w:szCs w:val="32"/>
+        </w:rPr>
         <w:t xml:space="preserve"> </w:t>
       </w:r>
-      <w:r>
-        <w:rPr>
-          <w:rStyle w:val="Emphasis"/>
-          <w:rFonts w:ascii="Calibri" w:hAnsi="Calibri" w:cs="Calibri"/>
-          <w:sz w:val="32"/>
-          <w:szCs w:val="32"/>
-        </w:rPr>
-        <w:t xml:space="preserve">para </w:t>
-      </w:r>
       <w:proofErr w:type="spellStart"/>
       <w:r>
         <w:rPr>
@@ -1379,7 +1764,7 @@
           <w:sz w:val="32"/>
           <w:szCs w:val="32"/>
         </w:rPr>
-        <w:t>multihouse</w:t>
+        <w:t>creaBaseDatos.sql</w:t>
       </w:r>
       <w:proofErr w:type="spellEnd"/>
       <w:r>
@@ -1389,7 +1774,79 @@
           <w:sz w:val="32"/>
           <w:szCs w:val="32"/>
         </w:rPr>
-        <w:t xml:space="preserve"> , </w:t>
+        <w:t xml:space="preserve"> en el área de trabajo y de clic en el botón continuar. Si esto </w:t>
+      </w:r>
+      <w:r>
+        <w:rPr>
+          <w:rStyle w:val="Emphasis"/>
+          <w:rFonts w:ascii="Calibri" w:hAnsi="Calibri" w:cs="Calibri"/>
+          <w:sz w:val="32"/>
+          <w:szCs w:val="32"/>
+        </w:rPr>
+        <w:t>no se eje</w:t>
+      </w:r>
+      <w:r>
+        <w:rPr>
+          <w:rStyle w:val="Emphasis"/>
+          <w:rFonts w:ascii="Calibri" w:hAnsi="Calibri" w:cs="Calibri"/>
+          <w:sz w:val="32"/>
+          <w:szCs w:val="32"/>
+        </w:rPr>
+        <w:t>cuta correctamente, debe crear</w:t>
+      </w:r>
+      <w:r>
+        <w:rPr>
+          <w:rStyle w:val="Emphasis"/>
+          <w:rFonts w:ascii="Calibri" w:hAnsi="Calibri" w:cs="Calibri"/>
+          <w:sz w:val="32"/>
+          <w:szCs w:val="32"/>
+        </w:rPr>
+        <w:t xml:space="preserve"> </w:t>
+      </w:r>
+      <w:r>
+        <w:rPr>
+          <w:rStyle w:val="Emphasis"/>
+          <w:rFonts w:ascii="Calibri" w:hAnsi="Calibri" w:cs="Calibri"/>
+          <w:sz w:val="32"/>
+          <w:szCs w:val="32"/>
+        </w:rPr>
+        <w:t>manualmente</w:t>
+      </w:r>
+      <w:r>
+        <w:rPr>
+          <w:rStyle w:val="Emphasis"/>
+          <w:rFonts w:ascii="Calibri" w:hAnsi="Calibri" w:cs="Calibri"/>
+          <w:sz w:val="32"/>
+          <w:szCs w:val="32"/>
+        </w:rPr>
+        <w:t xml:space="preserve"> la base de datos para lo cual, e</w:t>
+      </w:r>
+      <w:r>
+        <w:rPr>
+          <w:rStyle w:val="Emphasis"/>
+          <w:rFonts w:ascii="Calibri" w:hAnsi="Calibri" w:cs="Calibri"/>
+          <w:sz w:val="32"/>
+          <w:szCs w:val="32"/>
+        </w:rPr>
+        <w:t xml:space="preserve">n </w:t>
+      </w:r>
+      <w:r>
+        <w:rPr>
+          <w:rStyle w:val="Emphasis"/>
+          <w:rFonts w:ascii="Calibri" w:hAnsi="Calibri" w:cs="Calibri"/>
+          <w:sz w:val="32"/>
+          <w:szCs w:val="32"/>
+        </w:rPr>
+        <w:t xml:space="preserve">la pestaña Base de Dato, en la ventana nombre de la base de datos digite </w:t>
+      </w:r>
+      <w:r>
+        <w:rPr>
+          <w:rStyle w:val="Emphasis"/>
+          <w:rFonts w:ascii="Calibri" w:hAnsi="Calibri" w:cs="Calibri"/>
+          <w:sz w:val="32"/>
+          <w:szCs w:val="32"/>
+        </w:rPr>
+        <w:t xml:space="preserve"> </w:t>
       </w:r>
       <w:proofErr w:type="spellStart"/>
       <w:r>
@@ -1399,7 +1856,7 @@
           <w:sz w:val="32"/>
           <w:szCs w:val="32"/>
         </w:rPr>
-        <w:t>atominge_mmeeting</w:t>
+        <w:t>atominge_ncr</w:t>
       </w:r>
       <w:proofErr w:type="spellEnd"/>
       <w:r>
@@ -1409,7 +1866,154 @@
           <w:sz w:val="32"/>
           <w:szCs w:val="32"/>
         </w:rPr>
-        <w:t xml:space="preserve"> para </w:t>
+        <w:t xml:space="preserve"> o el nombre que desee utilizar, es indispensable tener</w:t>
+      </w:r>
+      <w:r>
+        <w:rPr>
+          <w:rStyle w:val="Emphasis"/>
+          <w:rFonts w:ascii="Calibri" w:hAnsi="Calibri" w:cs="Calibri"/>
+          <w:sz w:val="32"/>
+          <w:szCs w:val="32"/>
+        </w:rPr>
+        <w:t xml:space="preserve"> en cuenta que el  </w:t>
+      </w:r>
+      <w:r>
+        <w:rPr>
+          <w:rStyle w:val="Emphasis"/>
+          <w:rFonts w:ascii="Calibri" w:hAnsi="Calibri" w:cs="Calibri"/>
+          <w:sz w:val="32"/>
+          <w:szCs w:val="32"/>
+        </w:rPr>
+        <w:t>CHARACTER SET </w:t>
+      </w:r>
+      <w:r>
+        <w:rPr>
+          <w:rStyle w:val="Emphasis"/>
+          <w:rFonts w:ascii="Calibri" w:hAnsi="Calibri" w:cs="Calibri"/>
+          <w:sz w:val="32"/>
+          <w:szCs w:val="32"/>
+        </w:rPr>
+        <w:t xml:space="preserve"> es </w:t>
+      </w:r>
+      <w:r>
+        <w:rPr>
+          <w:rStyle w:val="Emphasis"/>
+          <w:rFonts w:ascii="Calibri" w:hAnsi="Calibri" w:cs="Calibri"/>
+          <w:sz w:val="32"/>
+          <w:szCs w:val="32"/>
+        </w:rPr>
+        <w:t>utf8</w:t>
+      </w:r>
+      <w:r>
+        <w:rPr>
+          <w:rStyle w:val="Emphasis"/>
+          <w:rFonts w:ascii="Calibri" w:hAnsi="Calibri" w:cs="Calibri"/>
+          <w:sz w:val="32"/>
+          <w:szCs w:val="32"/>
+        </w:rPr>
+        <w:t xml:space="preserve"> y el </w:t>
+      </w:r>
+      <w:r>
+        <w:rPr>
+          <w:rStyle w:val="Emphasis"/>
+          <w:rFonts w:ascii="Calibri" w:hAnsi="Calibri" w:cs="Calibri"/>
+          <w:sz w:val="32"/>
+          <w:szCs w:val="32"/>
+        </w:rPr>
+        <w:t> COLLATE utf8_spanish_ci</w:t>
+      </w:r>
+    </w:p>
+    <w:p>
+      <w:pPr>
+        <w:pStyle w:val="NoSpacing"/>
+        <w:jc w:val="both"/>
+        <w:rPr>
+          <w:rStyle w:val="Emphasis"/>
+          <w:rFonts w:ascii="Calibri" w:hAnsi="Calibri" w:cs="Calibri"/>
+          <w:sz w:val="32"/>
+          <w:szCs w:val="32"/>
+        </w:rPr>
+      </w:pPr>
+    </w:p>
+    <w:p>
+      <w:pPr>
+        <w:pStyle w:val="NoSpacing"/>
+        <w:jc w:val="both"/>
+        <w:rPr>
+          <w:rStyle w:val="Emphasis"/>
+          <w:rFonts w:ascii="Calibri" w:hAnsi="Calibri" w:cs="Calibri"/>
+          <w:sz w:val="32"/>
+          <w:szCs w:val="32"/>
+        </w:rPr>
+      </w:pPr>
+      <w:r>
+        <w:rPr>
+          <w:rStyle w:val="Emphasis"/>
+          <w:rFonts w:ascii="Calibri" w:hAnsi="Calibri" w:cs="Calibri"/>
+          <w:sz w:val="32"/>
+          <w:szCs w:val="32"/>
+        </w:rPr>
+        <w:t xml:space="preserve">El script </w:t>
+      </w:r>
+      <w:r>
+        <w:rPr>
+          <w:rStyle w:val="Emphasis"/>
+          <w:rFonts w:ascii="Calibri" w:hAnsi="Calibri" w:cs="Calibri"/>
+          <w:sz w:val="32"/>
+          <w:szCs w:val="32"/>
+        </w:rPr>
+        <w:t xml:space="preserve">creará las tablas de la aplicación, las relaciones entre tablas y </w:t>
+      </w:r>
+      <w:r>
+        <w:rPr>
+          <w:rStyle w:val="Emphasis"/>
+          <w:rFonts w:ascii="Calibri" w:hAnsi="Calibri" w:cs="Calibri"/>
+          <w:sz w:val="32"/>
+          <w:szCs w:val="32"/>
+        </w:rPr>
+        <w:t>los siguientes datos básicos de trabajo</w:t>
+      </w:r>
+      <w:r>
+        <w:rPr>
+          <w:rStyle w:val="Emphasis"/>
+          <w:rFonts w:ascii="Calibri" w:hAnsi="Calibri" w:cs="Calibri"/>
+          <w:sz w:val="32"/>
+          <w:szCs w:val="32"/>
+        </w:rPr>
+        <w:t>:</w:t>
+      </w:r>
+    </w:p>
+    <w:p>
+      <w:pPr>
+        <w:pStyle w:val="NoSpacing"/>
+        <w:jc w:val="both"/>
+        <w:rPr>
+          <w:rStyle w:val="Emphasis"/>
+          <w:rFonts w:ascii="Calibri" w:hAnsi="Calibri" w:cs="Calibri"/>
+          <w:sz w:val="32"/>
+          <w:szCs w:val="32"/>
+        </w:rPr>
+      </w:pPr>
+    </w:p>
+    <w:p>
+      <w:pPr>
+        <w:pStyle w:val="NoSpacing"/>
+        <w:jc w:val="both"/>
+        <w:rPr>
+          <w:rStyle w:val="Emphasis"/>
+          <w:rFonts w:ascii="Calibri" w:hAnsi="Calibri" w:cs="Calibri"/>
+          <w:sz w:val="32"/>
+          <w:szCs w:val="32"/>
+        </w:rPr>
+      </w:pPr>
+      <w:r>
+        <w:rPr>
+          <w:rStyle w:val="Emphasis"/>
+          <w:rFonts w:ascii="Calibri" w:hAnsi="Calibri" w:cs="Calibri"/>
+          <w:sz w:val="32"/>
+          <w:szCs w:val="32"/>
+        </w:rPr>
+        <w:t xml:space="preserve">Tabla </w:t>
       </w:r>
       <w:proofErr w:type="spellStart"/>
       <w:r>
@@ -1419,528 +2023,9 @@
           <w:sz w:val="32"/>
           <w:szCs w:val="32"/>
         </w:rPr>
-        <w:t>mutimeeting</w:t>
+        <w:t>contausuarios</w:t>
       </w:r>
       <w:proofErr w:type="spellEnd"/>
-      <w:r>
-        <w:rPr>
-          <w:rStyle w:val="Emphasis"/>
-          <w:rFonts w:ascii="Calibri" w:hAnsi="Calibri" w:cs="Calibri"/>
-          <w:sz w:val="32"/>
-          <w:szCs w:val="32"/>
-        </w:rPr>
-        <w:t xml:space="preserve"> o </w:t>
-      </w:r>
-      <w:proofErr w:type="spellStart"/>
-      <w:r>
-        <w:rPr>
-          <w:rStyle w:val="Emphasis"/>
-          <w:rFonts w:ascii="Calibri" w:hAnsi="Calibri" w:cs="Calibri"/>
-          <w:sz w:val="32"/>
-          <w:szCs w:val="32"/>
-        </w:rPr>
-        <w:t>atomige_cali</w:t>
-      </w:r>
-      <w:proofErr w:type="spellEnd"/>
-      <w:r>
-        <w:rPr>
-          <w:rStyle w:val="Emphasis"/>
-          <w:rFonts w:ascii="Calibri" w:hAnsi="Calibri" w:cs="Calibri"/>
-          <w:sz w:val="32"/>
-          <w:szCs w:val="32"/>
-        </w:rPr>
-        <w:t xml:space="preserve"> para  </w:t>
-      </w:r>
-      <w:proofErr w:type="spellStart"/>
-      <w:r>
-        <w:rPr>
-          <w:rStyle w:val="Emphasis"/>
-          <w:rFonts w:ascii="Calibri" w:hAnsi="Calibri" w:cs="Calibri"/>
-          <w:sz w:val="32"/>
-          <w:szCs w:val="32"/>
-        </w:rPr>
-        <w:t>calibrate</w:t>
-      </w:r>
-      <w:proofErr w:type="spellEnd"/>
-      <w:r>
-        <w:rPr>
-          <w:rStyle w:val="Emphasis"/>
-          <w:rFonts w:ascii="Calibri" w:hAnsi="Calibri" w:cs="Calibri"/>
-          <w:sz w:val="32"/>
-          <w:szCs w:val="32"/>
-        </w:rPr>
-        <w:t>, también puede emplear otro nombre.</w:t>
-      </w:r>
-      <w:r>
-        <w:rPr>
-          <w:rStyle w:val="Emphasis"/>
-          <w:rFonts w:ascii="Calibri" w:hAnsi="Calibri" w:cs="Calibri"/>
-          <w:sz w:val="32"/>
-          <w:szCs w:val="32"/>
-        </w:rPr>
-        <w:t xml:space="preserve"> Cree el esquema o base de datos manualmente </w:t>
-      </w:r>
-      <w:r>
-        <w:rPr>
-          <w:rStyle w:val="Emphasis"/>
-          <w:rFonts w:ascii="Calibri" w:hAnsi="Calibri" w:cs="Calibri"/>
-          <w:sz w:val="32"/>
-          <w:szCs w:val="32"/>
-        </w:rPr>
-        <w:lastRenderedPageBreak/>
-        <w:t xml:space="preserve">asignándole todos los permisos, tenga presente el usuario y la contraseña que ha utilizado en la creación. </w:t>
-      </w:r>
-    </w:p>
-    <w:p>
-      <w:pPr>
-        <w:pStyle w:val="NoSpacing"/>
-        <w:jc w:val="both"/>
-        <w:rPr>
-          <w:rStyle w:val="Emphasis"/>
-          <w:rFonts w:ascii="Calibri" w:hAnsi="Calibri" w:cs="Calibri"/>
-          <w:sz w:val="32"/>
-          <w:szCs w:val="32"/>
-        </w:rPr>
-      </w:pPr>
-      <w:r>
-        <w:rPr>
-          <w:rStyle w:val="Emphasis"/>
-          <w:rFonts w:ascii="Calibri" w:hAnsi="Calibri" w:cs="Calibri"/>
-          <w:sz w:val="32"/>
-          <w:szCs w:val="32"/>
-        </w:rPr>
-        <w:t xml:space="preserve">Ahora en el script haga estos cambios, la </w:t>
-      </w:r>
-      <w:proofErr w:type="spellStart"/>
-      <w:r>
-        <w:rPr>
-          <w:rStyle w:val="Emphasis"/>
-          <w:rFonts w:ascii="Calibri" w:hAnsi="Calibri" w:cs="Calibri"/>
-          <w:sz w:val="32"/>
-          <w:szCs w:val="32"/>
-        </w:rPr>
-        <w:t>lina</w:t>
-      </w:r>
-      <w:proofErr w:type="spellEnd"/>
-      <w:r>
-        <w:rPr>
-          <w:rStyle w:val="Emphasis"/>
-          <w:rFonts w:ascii="Calibri" w:hAnsi="Calibri" w:cs="Calibri"/>
-          <w:sz w:val="32"/>
-          <w:szCs w:val="32"/>
-        </w:rPr>
-        <w:t xml:space="preserve"> 11 donde se crea la base </w:t>
-      </w:r>
-      <w:proofErr w:type="spellStart"/>
-      <w:r>
-        <w:rPr>
-          <w:rStyle w:val="Emphasis"/>
-          <w:rFonts w:ascii="Calibri" w:hAnsi="Calibri" w:cs="Calibri"/>
-          <w:sz w:val="32"/>
-          <w:szCs w:val="32"/>
-        </w:rPr>
-        <w:t>dedatos</w:t>
-      </w:r>
-      <w:proofErr w:type="spellEnd"/>
-      <w:r>
-        <w:rPr>
-          <w:rStyle w:val="Emphasis"/>
-          <w:rFonts w:ascii="Calibri" w:hAnsi="Calibri" w:cs="Calibri"/>
-          <w:sz w:val="32"/>
-          <w:szCs w:val="32"/>
-        </w:rPr>
-        <w:t xml:space="preserve"> déjela </w:t>
-      </w:r>
-      <w:proofErr w:type="spellStart"/>
-      <w:r>
-        <w:rPr>
-          <w:rStyle w:val="Emphasis"/>
-          <w:rFonts w:ascii="Calibri" w:hAnsi="Calibri" w:cs="Calibri"/>
-          <w:sz w:val="32"/>
-          <w:szCs w:val="32"/>
-        </w:rPr>
-        <w:t>comtariada</w:t>
-      </w:r>
-      <w:proofErr w:type="spellEnd"/>
-      <w:r>
-        <w:rPr>
-          <w:rStyle w:val="Emphasis"/>
-          <w:rFonts w:ascii="Calibri" w:hAnsi="Calibri" w:cs="Calibri"/>
-          <w:sz w:val="32"/>
-          <w:szCs w:val="32"/>
-        </w:rPr>
-        <w:t xml:space="preserve"> y en la 12 donde se Usa cambie el texto </w:t>
-      </w:r>
-      <w:proofErr w:type="spellStart"/>
-      <w:r>
-        <w:rPr>
-          <w:rStyle w:val="Emphasis"/>
-          <w:rFonts w:ascii="Calibri" w:hAnsi="Calibri" w:cs="Calibri"/>
-          <w:sz w:val="32"/>
-          <w:szCs w:val="32"/>
-        </w:rPr>
-        <w:t>name</w:t>
-      </w:r>
-      <w:proofErr w:type="spellEnd"/>
-      <w:r>
-        <w:rPr>
-          <w:rStyle w:val="Emphasis"/>
-          <w:rFonts w:ascii="Calibri" w:hAnsi="Calibri" w:cs="Calibri"/>
-          <w:sz w:val="32"/>
-          <w:szCs w:val="32"/>
-        </w:rPr>
-        <w:t xml:space="preserve"> por el nombre de la base de </w:t>
-      </w:r>
-      <w:proofErr w:type="spellStart"/>
-      <w:r>
-        <w:rPr>
-          <w:rStyle w:val="Emphasis"/>
-          <w:rFonts w:ascii="Calibri" w:hAnsi="Calibri" w:cs="Calibri"/>
-          <w:sz w:val="32"/>
-          <w:szCs w:val="32"/>
-        </w:rPr>
-        <w:t>datatos</w:t>
-      </w:r>
-      <w:proofErr w:type="spellEnd"/>
-      <w:r>
-        <w:rPr>
-          <w:rStyle w:val="Emphasis"/>
-          <w:rFonts w:ascii="Calibri" w:hAnsi="Calibri" w:cs="Calibri"/>
-          <w:sz w:val="32"/>
-          <w:szCs w:val="32"/>
-        </w:rPr>
-        <w:t xml:space="preserve"> que haya creado.</w:t>
-      </w:r>
-    </w:p>
-    <w:p>
-      <w:pPr>
-        <w:pStyle w:val="NoSpacing"/>
-        <w:jc w:val="both"/>
-        <w:rPr>
-          <w:rStyle w:val="Emphasis"/>
-          <w:rFonts w:ascii="Calibri" w:hAnsi="Calibri" w:cs="Calibri"/>
-          <w:sz w:val="32"/>
-          <w:szCs w:val="32"/>
-        </w:rPr>
-      </w:pPr>
-    </w:p>
-    <w:p>
-      <w:pPr>
-        <w:pStyle w:val="NoSpacing"/>
-        <w:jc w:val="both"/>
-        <w:rPr>
-          <w:rStyle w:val="Emphasis"/>
-          <w:rFonts w:ascii="Calibri" w:hAnsi="Calibri" w:cs="Calibri"/>
-          <w:sz w:val="32"/>
-          <w:szCs w:val="32"/>
-        </w:rPr>
-      </w:pPr>
-    </w:p>
-    <w:tbl>
-      <w:tblPr>
-        <w:tblStyle w:val="TableGrid"/>
-        <w:tblW w:w="0" w:type="auto"/>
-        <w:tblBorders>
-          <w:top w:val="single" w:sz="4" w:space="0" w:color="323E4F" w:themeColor="text2" w:themeShade="BF"/>
-          <w:left w:val="single" w:sz="4" w:space="0" w:color="323E4F" w:themeColor="text2" w:themeShade="BF"/>
-          <w:bottom w:val="single" w:sz="4" w:space="0" w:color="323E4F" w:themeColor="text2" w:themeShade="BF"/>
-          <w:right w:val="single" w:sz="4" w:space="0" w:color="323E4F" w:themeColor="text2" w:themeShade="BF"/>
-          <w:insideH w:val="single" w:sz="4" w:space="0" w:color="323E4F" w:themeColor="text2" w:themeShade="BF"/>
-          <w:insideV w:val="single" w:sz="4" w:space="0" w:color="323E4F" w:themeColor="text2" w:themeShade="BF"/>
-        </w:tblBorders>
-        <w:tblLook w:val="04A0" w:firstRow="1" w:lastRow="0" w:firstColumn="1" w:lastColumn="0" w:noHBand="0" w:noVBand="1"/>
-      </w:tblPr>
-      <w:tblGrid>
-        <w:gridCol w:w="8828"/>
-      </w:tblGrid>
-      <w:tr>
-        <w:tc>
-          <w:tcPr>
-            <w:tcW w:w="8828" w:type="dxa"/>
-          </w:tcPr>
-          <w:p>
-            <w:pPr>
-              <w:pStyle w:val="NoSpacing"/>
-              <w:jc w:val="both"/>
-              <w:rPr>
-                <w:rStyle w:val="Emphasis"/>
-                <w:rFonts w:ascii="Calibri" w:hAnsi="Calibri" w:cs="Calibri"/>
-                <w:sz w:val="32"/>
-                <w:szCs w:val="32"/>
-                <w:highlight w:val="lightGray"/>
-                <w:lang w:val="en-US"/>
-              </w:rPr>
-            </w:pPr>
-            <w:r>
-              <w:rPr>
-                <w:rStyle w:val="Emphasis"/>
-                <w:rFonts w:ascii="Calibri" w:hAnsi="Calibri" w:cs="Calibri"/>
-                <w:sz w:val="32"/>
-                <w:szCs w:val="32"/>
-                <w:highlight w:val="lightGray"/>
-                <w:lang w:val="en-US"/>
-              </w:rPr>
-              <w:t xml:space="preserve">-- </w:t>
-            </w:r>
-            <w:r>
-              <w:rPr>
-                <w:rStyle w:val="Emphasis"/>
-                <w:rFonts w:ascii="Calibri" w:hAnsi="Calibri" w:cs="Calibri"/>
-                <w:sz w:val="32"/>
-                <w:szCs w:val="32"/>
-                <w:highlight w:val="lightGray"/>
-                <w:lang w:val="en-US"/>
-              </w:rPr>
-              <w:t xml:space="preserve">CREATE DATABASE </w:t>
-            </w:r>
-            <w:r>
-              <w:rPr>
-                <w:rStyle w:val="Emphasis"/>
-                <w:rFonts w:ascii="Calibri" w:hAnsi="Calibri" w:cs="Calibri"/>
-                <w:sz w:val="32"/>
-                <w:szCs w:val="32"/>
-                <w:highlight w:val="lightGray"/>
-                <w:lang w:val="en-US"/>
-              </w:rPr>
-              <w:t>name</w:t>
-            </w:r>
-            <w:r>
-              <w:rPr>
-                <w:rStyle w:val="Emphasis"/>
-                <w:rFonts w:ascii="Calibri" w:hAnsi="Calibri" w:cs="Calibri"/>
-                <w:sz w:val="32"/>
-                <w:szCs w:val="32"/>
-                <w:highlight w:val="lightGray"/>
-                <w:lang w:val="en-US"/>
-              </w:rPr>
-              <w:t xml:space="preserve"> CHARACTER SET utf8 </w:t>
-            </w:r>
-          </w:p>
-          <w:p>
-            <w:pPr>
-              <w:pStyle w:val="NoSpacing"/>
-              <w:jc w:val="both"/>
-              <w:rPr>
-                <w:rStyle w:val="Emphasis"/>
-                <w:rFonts w:ascii="Calibri" w:hAnsi="Calibri" w:cs="Calibri"/>
-                <w:sz w:val="32"/>
-                <w:szCs w:val="32"/>
-                <w:highlight w:val="lightGray"/>
-                <w:lang w:val="en-US"/>
-              </w:rPr>
-            </w:pPr>
-            <w:r>
-              <w:rPr>
-                <w:rStyle w:val="Emphasis"/>
-                <w:rFonts w:ascii="Calibri" w:hAnsi="Calibri" w:cs="Calibri"/>
-                <w:sz w:val="32"/>
-                <w:szCs w:val="32"/>
-                <w:highlight w:val="lightGray"/>
-                <w:lang w:val="en-US"/>
-              </w:rPr>
-              <w:t>COLLATE utf8_spanish_ci;</w:t>
-            </w:r>
-          </w:p>
-          <w:p>
-            <w:pPr>
-              <w:pStyle w:val="NoSpacing"/>
-              <w:jc w:val="both"/>
-              <w:rPr>
-                <w:rStyle w:val="Emphasis"/>
-                <w:rFonts w:ascii="Calibri" w:hAnsi="Calibri" w:cs="Calibri"/>
-                <w:sz w:val="32"/>
-                <w:szCs w:val="32"/>
-                <w:lang w:val="en-US"/>
-              </w:rPr>
-            </w:pPr>
-            <w:r>
-              <w:rPr>
-                <w:rStyle w:val="Emphasis"/>
-                <w:rFonts w:ascii="Calibri" w:hAnsi="Calibri" w:cs="Calibri"/>
-                <w:sz w:val="32"/>
-                <w:szCs w:val="32"/>
-                <w:highlight w:val="lightGray"/>
-                <w:lang w:val="en-US"/>
-              </w:rPr>
-              <w:t xml:space="preserve">USE </w:t>
-            </w:r>
-            <w:r>
-              <w:rPr>
-                <w:rStyle w:val="Emphasis"/>
-                <w:rFonts w:ascii="Calibri" w:hAnsi="Calibri" w:cs="Calibri"/>
-                <w:sz w:val="32"/>
-                <w:szCs w:val="32"/>
-                <w:lang w:val="en-US"/>
-              </w:rPr>
-              <w:t>name</w:t>
-            </w:r>
-          </w:p>
-          <w:p>
-            <w:pPr>
-              <w:pStyle w:val="NoSpacing"/>
-              <w:jc w:val="both"/>
-              <w:rPr>
-                <w:rStyle w:val="Emphasis"/>
-                <w:rFonts w:ascii="Calibri" w:hAnsi="Calibri" w:cs="Calibri"/>
-                <w:sz w:val="32"/>
-                <w:szCs w:val="32"/>
-                <w:lang w:val="en-US"/>
-              </w:rPr>
-            </w:pPr>
-          </w:p>
-        </w:tc>
-      </w:tr>
-    </w:tbl>
-    <w:p>
-      <w:pPr>
-        <w:pStyle w:val="NoSpacing"/>
-        <w:jc w:val="both"/>
-        <w:rPr>
-          <w:rStyle w:val="Emphasis"/>
-          <w:rFonts w:ascii="Calibri" w:hAnsi="Calibri" w:cs="Calibri"/>
-          <w:sz w:val="32"/>
-          <w:szCs w:val="32"/>
-          <w:lang w:val="en-US"/>
-        </w:rPr>
-      </w:pPr>
-    </w:p>
-    <w:p>
-      <w:pPr>
-        <w:pStyle w:val="NoSpacing"/>
-        <w:jc w:val="both"/>
-        <w:rPr>
-          <w:rStyle w:val="Emphasis"/>
-          <w:rFonts w:ascii="Calibri" w:hAnsi="Calibri" w:cs="Calibri"/>
-          <w:sz w:val="32"/>
-          <w:szCs w:val="32"/>
-        </w:rPr>
-      </w:pPr>
-      <w:r>
-        <w:rPr>
-          <w:rStyle w:val="Emphasis"/>
-          <w:rFonts w:ascii="Calibri" w:hAnsi="Calibri" w:cs="Calibri"/>
-          <w:sz w:val="32"/>
-          <w:szCs w:val="32"/>
-        </w:rPr>
-        <w:t xml:space="preserve">Lleve el script al área de trabajo de </w:t>
-      </w:r>
-      <w:proofErr w:type="spellStart"/>
-      <w:r>
-        <w:rPr>
-          <w:rStyle w:val="Emphasis"/>
-          <w:rFonts w:ascii="Calibri" w:hAnsi="Calibri" w:cs="Calibri"/>
-          <w:sz w:val="32"/>
-          <w:szCs w:val="32"/>
-        </w:rPr>
-        <w:t>MySQL</w:t>
-      </w:r>
-      <w:proofErr w:type="spellEnd"/>
-      <w:r>
-        <w:rPr>
-          <w:rStyle w:val="Emphasis"/>
-          <w:rFonts w:ascii="Calibri" w:hAnsi="Calibri" w:cs="Calibri"/>
-          <w:sz w:val="32"/>
-          <w:szCs w:val="32"/>
-        </w:rPr>
-        <w:t xml:space="preserve"> y ejecútelo, esto creará las tablas de la aplicación, las relaciones entre tablas y algunos datos básicos de trabajo tal como:</w:t>
-      </w:r>
-    </w:p>
-    <w:p>
-      <w:pPr>
-        <w:pStyle w:val="NoSpacing"/>
-        <w:jc w:val="both"/>
-        <w:rPr>
-          <w:rStyle w:val="Emphasis"/>
-          <w:rFonts w:ascii="Calibri" w:hAnsi="Calibri" w:cs="Calibri"/>
-          <w:sz w:val="32"/>
-          <w:szCs w:val="32"/>
-        </w:rPr>
-      </w:pPr>
-    </w:p>
-    <w:p>
-      <w:pPr>
-        <w:pStyle w:val="NoSpacing"/>
-        <w:jc w:val="both"/>
-        <w:rPr>
-          <w:rStyle w:val="Emphasis"/>
-          <w:rFonts w:ascii="Calibri" w:hAnsi="Calibri" w:cs="Calibri"/>
-          <w:sz w:val="32"/>
-          <w:szCs w:val="32"/>
-        </w:rPr>
-      </w:pPr>
-      <w:r>
-        <w:rPr>
-          <w:rStyle w:val="Emphasis"/>
-          <w:rFonts w:ascii="Calibri" w:hAnsi="Calibri" w:cs="Calibri"/>
-          <w:sz w:val="32"/>
-          <w:szCs w:val="32"/>
-        </w:rPr>
-        <w:t xml:space="preserve">Registros creados para </w:t>
-      </w:r>
-      <w:proofErr w:type="spellStart"/>
-      <w:r>
-        <w:rPr>
-          <w:rStyle w:val="Emphasis"/>
-          <w:rFonts w:ascii="Calibri" w:hAnsi="Calibri" w:cs="Calibri"/>
-          <w:sz w:val="32"/>
-          <w:szCs w:val="32"/>
-        </w:rPr>
-        <w:t>multihouse</w:t>
-      </w:r>
-      <w:proofErr w:type="spellEnd"/>
-      <w:r>
-        <w:rPr>
-          <w:rStyle w:val="Emphasis"/>
-          <w:rFonts w:ascii="Calibri" w:hAnsi="Calibri" w:cs="Calibri"/>
-          <w:sz w:val="32"/>
-          <w:szCs w:val="32"/>
-        </w:rPr>
-        <w:t>:</w:t>
-      </w:r>
-    </w:p>
-    <w:p>
-      <w:pPr>
-        <w:pStyle w:val="NoSpacing"/>
-        <w:jc w:val="both"/>
-        <w:rPr>
-          <w:rStyle w:val="Emphasis"/>
-          <w:rFonts w:ascii="Calibri" w:hAnsi="Calibri" w:cs="Calibri"/>
-          <w:sz w:val="32"/>
-          <w:szCs w:val="32"/>
-        </w:rPr>
-      </w:pPr>
-    </w:p>
-    <w:p>
-      <w:pPr>
-        <w:pStyle w:val="NoSpacing"/>
-        <w:jc w:val="both"/>
-        <w:rPr>
-          <w:rStyle w:val="Emphasis"/>
-          <w:rFonts w:ascii="Calibri" w:hAnsi="Calibri" w:cs="Calibri"/>
-          <w:sz w:val="32"/>
-          <w:szCs w:val="32"/>
-        </w:rPr>
-      </w:pPr>
-      <w:r>
-        <w:rPr>
-          <w:rStyle w:val="Emphasis"/>
-          <w:rFonts w:ascii="Calibri" w:hAnsi="Calibri" w:cs="Calibri"/>
-          <w:sz w:val="32"/>
-          <w:szCs w:val="32"/>
-        </w:rPr>
-        <w:t xml:space="preserve">Tabla </w:t>
-      </w:r>
-      <w:proofErr w:type="spellStart"/>
-      <w:r>
-        <w:rPr>
-          <w:rStyle w:val="Emphasis"/>
-          <w:rFonts w:ascii="Calibri" w:hAnsi="Calibri" w:cs="Calibri"/>
-          <w:sz w:val="32"/>
-          <w:szCs w:val="32"/>
-        </w:rPr>
-        <w:t>contausuarios</w:t>
-      </w:r>
-      <w:proofErr w:type="spellEnd"/>
     </w:p>
     <w:p>
       <w:pPr>
@@ -1963,7 +2048,7 @@
         </w:rPr>
         <w:t xml:space="preserve">El usuario </w:t>
       </w:r>
-      <w:hyperlink r:id="rId7" w:history="1">
+      <w:hyperlink r:id="rId8" w:history="1">
         <w:r>
           <w:rPr>
             <w:rStyle w:val="Hyperlink"/>
@@ -2022,20 +2107,321 @@
           <w:sz w:val="32"/>
           <w:szCs w:val="32"/>
         </w:rPr>
-        <w:t>:</w:t>
-      </w:r>
-    </w:p>
-    <w:p>
-      <w:pPr>
-        <w:pStyle w:val="NoSpacing"/>
-        <w:jc w:val="both"/>
-        <w:rPr>
-          <w:rStyle w:val="Emphasis"/>
-          <w:rFonts w:ascii="Calibri" w:hAnsi="Calibri" w:cs="Calibri"/>
-          <w:sz w:val="32"/>
-          <w:szCs w:val="32"/>
-        </w:rPr>
-      </w:pPr>
+        <w:t xml:space="preserve"> los tipos de movimiento para</w:t>
+      </w:r>
+    </w:p>
+    <w:p>
+      <w:pPr>
+        <w:pStyle w:val="NoSpacing"/>
+        <w:ind w:firstLine="708"/>
+        <w:jc w:val="both"/>
+        <w:rPr>
+          <w:rStyle w:val="Emphasis"/>
+          <w:rFonts w:ascii="Calibri" w:hAnsi="Calibri" w:cs="Calibri"/>
+          <w:sz w:val="32"/>
+          <w:szCs w:val="32"/>
+        </w:rPr>
+      </w:pPr>
+      <w:r>
+        <w:rPr>
+          <w:rStyle w:val="Emphasis"/>
+          <w:rFonts w:ascii="Calibri" w:hAnsi="Calibri" w:cs="Calibri"/>
+          <w:sz w:val="32"/>
+          <w:szCs w:val="32"/>
+        </w:rPr>
+        <w:t xml:space="preserve">Comprobante </w:t>
+      </w:r>
+      <w:r>
+        <w:rPr>
+          <w:rStyle w:val="Emphasis"/>
+          <w:rFonts w:ascii="Calibri" w:hAnsi="Calibri" w:cs="Calibri"/>
+          <w:sz w:val="32"/>
+          <w:szCs w:val="32"/>
+        </w:rPr>
+        <w:t xml:space="preserve">de </w:t>
+      </w:r>
+      <w:proofErr w:type="spellStart"/>
+      <w:r>
+        <w:rPr>
+          <w:rStyle w:val="Emphasis"/>
+          <w:rFonts w:ascii="Calibri" w:hAnsi="Calibri" w:cs="Calibri"/>
+          <w:sz w:val="32"/>
+          <w:szCs w:val="32"/>
+        </w:rPr>
+        <w:t>facturacion</w:t>
+      </w:r>
+      <w:proofErr w:type="spellEnd"/>
+    </w:p>
+    <w:p>
+      <w:pPr>
+        <w:pStyle w:val="NoSpacing"/>
+        <w:ind w:firstLine="708"/>
+        <w:jc w:val="both"/>
+        <w:rPr>
+          <w:rStyle w:val="Emphasis"/>
+          <w:rFonts w:ascii="Calibri" w:hAnsi="Calibri" w:cs="Calibri"/>
+          <w:sz w:val="32"/>
+          <w:szCs w:val="32"/>
+        </w:rPr>
+      </w:pPr>
+      <w:r>
+        <w:rPr>
+          <w:rStyle w:val="Emphasis"/>
+          <w:rFonts w:ascii="Calibri" w:hAnsi="Calibri" w:cs="Calibri"/>
+          <w:sz w:val="32"/>
+          <w:szCs w:val="32"/>
+        </w:rPr>
+        <w:t xml:space="preserve">Comprobante </w:t>
+      </w:r>
+      <w:r>
+        <w:rPr>
+          <w:rStyle w:val="Emphasis"/>
+          <w:rFonts w:ascii="Calibri" w:hAnsi="Calibri" w:cs="Calibri"/>
+          <w:sz w:val="32"/>
+          <w:szCs w:val="32"/>
+        </w:rPr>
+        <w:t>de pagos</w:t>
+      </w:r>
+    </w:p>
+    <w:p>
+      <w:pPr>
+        <w:pStyle w:val="NoSpacing"/>
+        <w:ind w:firstLine="708"/>
+        <w:jc w:val="both"/>
+        <w:rPr>
+          <w:rStyle w:val="Emphasis"/>
+          <w:rFonts w:ascii="Calibri" w:hAnsi="Calibri" w:cs="Calibri"/>
+          <w:sz w:val="32"/>
+          <w:szCs w:val="32"/>
+        </w:rPr>
+      </w:pPr>
+      <w:r>
+        <w:rPr>
+          <w:rStyle w:val="Emphasis"/>
+          <w:rFonts w:ascii="Calibri" w:hAnsi="Calibri" w:cs="Calibri"/>
+          <w:sz w:val="32"/>
+          <w:szCs w:val="32"/>
+        </w:rPr>
+        <w:t>Anticipos y Acuerdos de pago</w:t>
+      </w:r>
+    </w:p>
+    <w:p>
+      <w:pPr>
+        <w:pStyle w:val="NoSpacing"/>
+        <w:jc w:val="both"/>
+        <w:rPr>
+          <w:rStyle w:val="Emphasis"/>
+          <w:rFonts w:ascii="Calibri" w:hAnsi="Calibri" w:cs="Calibri"/>
+          <w:sz w:val="32"/>
+          <w:szCs w:val="32"/>
+        </w:rPr>
+      </w:pPr>
+      <w:r>
+        <w:rPr>
+          <w:rStyle w:val="Emphasis"/>
+          <w:rFonts w:ascii="Calibri" w:hAnsi="Calibri" w:cs="Calibri"/>
+          <w:sz w:val="32"/>
+          <w:szCs w:val="32"/>
+        </w:rPr>
+        <w:t xml:space="preserve">Tabla </w:t>
+      </w:r>
+      <w:proofErr w:type="spellStart"/>
+      <w:r>
+        <w:rPr>
+          <w:rStyle w:val="Emphasis"/>
+          <w:rFonts w:ascii="Calibri" w:hAnsi="Calibri" w:cs="Calibri"/>
+          <w:sz w:val="32"/>
+          <w:szCs w:val="32"/>
+        </w:rPr>
+        <w:t>contaredondeo</w:t>
+      </w:r>
+      <w:proofErr w:type="spellEnd"/>
+    </w:p>
+    <w:p>
+      <w:pPr>
+        <w:pStyle w:val="NoSpacing"/>
+        <w:ind w:firstLine="708"/>
+        <w:jc w:val="both"/>
+        <w:rPr>
+          <w:rStyle w:val="Emphasis"/>
+          <w:rFonts w:ascii="Calibri" w:hAnsi="Calibri" w:cs="Calibri"/>
+          <w:sz w:val="32"/>
+          <w:szCs w:val="32"/>
+        </w:rPr>
+      </w:pPr>
+      <w:r>
+        <w:rPr>
+          <w:rStyle w:val="Emphasis"/>
+          <w:rFonts w:ascii="Calibri" w:hAnsi="Calibri" w:cs="Calibri"/>
+          <w:sz w:val="32"/>
+          <w:szCs w:val="32"/>
+        </w:rPr>
+        <w:t>1</w:t>
+      </w:r>
+      <w:proofErr w:type="gramStart"/>
+      <w:r>
+        <w:rPr>
+          <w:rStyle w:val="Emphasis"/>
+          <w:rFonts w:ascii="Calibri" w:hAnsi="Calibri" w:cs="Calibri"/>
+          <w:sz w:val="32"/>
+          <w:szCs w:val="32"/>
+        </w:rPr>
+        <w:t>,L,Cincuenta</w:t>
+      </w:r>
+      <w:proofErr w:type="gramEnd"/>
+    </w:p>
+    <w:p>
+      <w:pPr>
+        <w:pStyle w:val="NoSpacing"/>
+        <w:ind w:firstLine="708"/>
+        <w:jc w:val="both"/>
+        <w:rPr>
+          <w:rStyle w:val="Emphasis"/>
+          <w:rFonts w:ascii="Calibri" w:hAnsi="Calibri" w:cs="Calibri"/>
+          <w:sz w:val="32"/>
+          <w:szCs w:val="32"/>
+        </w:rPr>
+      </w:pPr>
+      <w:r>
+        <w:rPr>
+          <w:rStyle w:val="Emphasis"/>
+          <w:rFonts w:ascii="Calibri" w:hAnsi="Calibri" w:cs="Calibri"/>
+          <w:sz w:val="32"/>
+          <w:szCs w:val="32"/>
+        </w:rPr>
+        <w:t>2</w:t>
+      </w:r>
+      <w:proofErr w:type="gramStart"/>
+      <w:r>
+        <w:rPr>
+          <w:rStyle w:val="Emphasis"/>
+          <w:rFonts w:ascii="Calibri" w:hAnsi="Calibri" w:cs="Calibri"/>
+          <w:sz w:val="32"/>
+          <w:szCs w:val="32"/>
+        </w:rPr>
+        <w:t>,C,Cien</w:t>
+      </w:r>
+      <w:proofErr w:type="gramEnd"/>
+    </w:p>
+    <w:p>
+      <w:pPr>
+        <w:pStyle w:val="NoSpacing"/>
+        <w:ind w:firstLine="708"/>
+        <w:jc w:val="both"/>
+        <w:rPr>
+          <w:rStyle w:val="Emphasis"/>
+          <w:rFonts w:ascii="Calibri" w:hAnsi="Calibri" w:cs="Calibri"/>
+          <w:sz w:val="32"/>
+          <w:szCs w:val="32"/>
+        </w:rPr>
+      </w:pPr>
+      <w:r>
+        <w:rPr>
+          <w:rStyle w:val="Emphasis"/>
+          <w:rFonts w:ascii="Calibri" w:hAnsi="Calibri" w:cs="Calibri"/>
+          <w:sz w:val="32"/>
+          <w:szCs w:val="32"/>
+        </w:rPr>
+        <w:t>3</w:t>
+      </w:r>
+      <w:proofErr w:type="gramStart"/>
+      <w:r>
+        <w:rPr>
+          <w:rStyle w:val="Emphasis"/>
+          <w:rFonts w:ascii="Calibri" w:hAnsi="Calibri" w:cs="Calibri"/>
+          <w:sz w:val="32"/>
+          <w:szCs w:val="32"/>
+        </w:rPr>
+        <w:t>,Q,Qunientos</w:t>
+      </w:r>
+      <w:proofErr w:type="gramEnd"/>
+    </w:p>
+    <w:p>
+      <w:pPr>
+        <w:pStyle w:val="NoSpacing"/>
+        <w:ind w:firstLine="708"/>
+        <w:jc w:val="both"/>
+        <w:rPr>
+          <w:rStyle w:val="Emphasis"/>
+          <w:rFonts w:ascii="Calibri" w:hAnsi="Calibri" w:cs="Calibri"/>
+          <w:sz w:val="32"/>
+          <w:szCs w:val="32"/>
+        </w:rPr>
+      </w:pPr>
+      <w:r>
+        <w:rPr>
+          <w:rStyle w:val="Emphasis"/>
+          <w:rFonts w:ascii="Calibri" w:hAnsi="Calibri" w:cs="Calibri"/>
+          <w:sz w:val="32"/>
+          <w:szCs w:val="32"/>
+        </w:rPr>
+        <w:t>4</w:t>
+      </w:r>
+      <w:proofErr w:type="gramStart"/>
+      <w:r>
+        <w:rPr>
+          <w:rStyle w:val="Emphasis"/>
+          <w:rFonts w:ascii="Calibri" w:hAnsi="Calibri" w:cs="Calibri"/>
+          <w:sz w:val="32"/>
+          <w:szCs w:val="32"/>
+        </w:rPr>
+        <w:t>,M,Mil</w:t>
+      </w:r>
+      <w:proofErr w:type="gramEnd"/>
+    </w:p>
+    <w:p>
+      <w:pPr>
+        <w:pStyle w:val="NoSpacing"/>
+        <w:jc w:val="both"/>
+        <w:rPr>
+          <w:rStyle w:val="Emphasis"/>
+          <w:rFonts w:ascii="Calibri" w:hAnsi="Calibri" w:cs="Calibri"/>
+          <w:sz w:val="32"/>
+          <w:szCs w:val="32"/>
+        </w:rPr>
+      </w:pPr>
+      <w:r>
+        <w:rPr>
+          <w:rStyle w:val="Emphasis"/>
+          <w:rFonts w:ascii="Calibri" w:hAnsi="Calibri" w:cs="Calibri"/>
+          <w:sz w:val="32"/>
+          <w:szCs w:val="32"/>
+        </w:rPr>
+        <w:t xml:space="preserve">Tabla </w:t>
+      </w:r>
+      <w:proofErr w:type="spellStart"/>
+      <w:r>
+        <w:rPr>
+          <w:rStyle w:val="Emphasis"/>
+          <w:rFonts w:ascii="Calibri" w:hAnsi="Calibri" w:cs="Calibri"/>
+          <w:sz w:val="32"/>
+          <w:szCs w:val="32"/>
+        </w:rPr>
+        <w:t>contaservicios</w:t>
+      </w:r>
+      <w:proofErr w:type="spellEnd"/>
+    </w:p>
+    <w:p>
+      <w:pPr>
+        <w:pStyle w:val="NoSpacing"/>
+        <w:ind w:firstLine="708"/>
+        <w:jc w:val="both"/>
+        <w:rPr>
+          <w:rStyle w:val="Emphasis"/>
+          <w:rFonts w:ascii="Calibri" w:hAnsi="Calibri" w:cs="Calibri"/>
+          <w:sz w:val="32"/>
+          <w:szCs w:val="32"/>
+        </w:rPr>
+      </w:pPr>
+      <w:r>
+        <w:rPr>
+          <w:rStyle w:val="Emphasis"/>
+          <w:rFonts w:ascii="Calibri" w:hAnsi="Calibri" w:cs="Calibri"/>
+          <w:sz w:val="32"/>
+          <w:szCs w:val="32"/>
+        </w:rPr>
+        <w:t>ANTI,</w:t>
+      </w:r>
       <w:r>
         <w:rPr>
           <w:rStyle w:val="Emphasis"/>
@@ -2044,7 +2430,67 @@
           <w:szCs w:val="32"/>
         </w:rPr>
         <w:tab/>
-        <w:t>Comprobante para facturación</w:t>
+      </w:r>
+      <w:r>
+        <w:rPr>
+          <w:rStyle w:val="Emphasis"/>
+          <w:rFonts w:ascii="Calibri" w:hAnsi="Calibri" w:cs="Calibri"/>
+          <w:sz w:val="32"/>
+          <w:szCs w:val="32"/>
+        </w:rPr>
+        <w:t>Anticipos</w:t>
+      </w:r>
+    </w:p>
+    <w:p>
+      <w:pPr>
+        <w:pStyle w:val="NoSpacing"/>
+        <w:ind w:firstLine="708"/>
+        <w:jc w:val="both"/>
+        <w:rPr>
+          <w:rStyle w:val="Emphasis"/>
+          <w:rFonts w:ascii="Calibri" w:hAnsi="Calibri" w:cs="Calibri"/>
+          <w:sz w:val="32"/>
+          <w:szCs w:val="32"/>
+        </w:rPr>
+      </w:pPr>
+      <w:r>
+        <w:rPr>
+          <w:rStyle w:val="Emphasis"/>
+          <w:rFonts w:ascii="Calibri" w:hAnsi="Calibri" w:cs="Calibri"/>
+          <w:sz w:val="32"/>
+          <w:szCs w:val="32"/>
+        </w:rPr>
+        <w:t>ACUERDOS, Acuerdos de pago</w:t>
+      </w:r>
+    </w:p>
+    <w:p>
+      <w:pPr>
+        <w:pStyle w:val="NoSpacing"/>
+        <w:jc w:val="both"/>
+        <w:rPr>
+          <w:rStyle w:val="Emphasis"/>
+          <w:rFonts w:ascii="Calibri" w:hAnsi="Calibri" w:cs="Calibri"/>
+          <w:sz w:val="32"/>
+          <w:szCs w:val="32"/>
+        </w:rPr>
+      </w:pPr>
+      <w:r>
+        <w:rPr>
+          <w:rStyle w:val="Emphasis"/>
+          <w:rFonts w:ascii="Calibri" w:hAnsi="Calibri" w:cs="Calibri"/>
+          <w:sz w:val="32"/>
+          <w:szCs w:val="32"/>
+        </w:rPr>
+        <w:t xml:space="preserve">Tabla </w:t>
+      </w:r>
+      <w:r>
+        <w:rPr>
+          <w:rStyle w:val="Emphasis"/>
+          <w:rFonts w:ascii="Calibri" w:hAnsi="Calibri" w:cs="Calibri"/>
+          <w:sz w:val="32"/>
+          <w:szCs w:val="32"/>
+        </w:rPr>
+        <w:t>Empresa</w:t>
       </w:r>
     </w:p>
     <w:p>
@@ -2066,339 +2512,6 @@
           <w:szCs w:val="32"/>
         </w:rPr>
         <w:tab/>
-        <w:t>Comprobante para recibos de caja</w:t>
-      </w:r>
-    </w:p>
-    <w:p>
-      <w:pPr>
-        <w:pStyle w:val="NoSpacing"/>
-        <w:ind w:firstLine="708"/>
-        <w:jc w:val="both"/>
-        <w:rPr>
-          <w:rStyle w:val="Emphasis"/>
-          <w:rFonts w:ascii="Calibri" w:hAnsi="Calibri" w:cs="Calibri"/>
-          <w:sz w:val="32"/>
-          <w:szCs w:val="32"/>
-        </w:rPr>
-      </w:pPr>
-      <w:r>
-        <w:rPr>
-          <w:rStyle w:val="Emphasis"/>
-          <w:rFonts w:ascii="Calibri" w:hAnsi="Calibri" w:cs="Calibri"/>
-          <w:sz w:val="32"/>
-          <w:szCs w:val="32"/>
-        </w:rPr>
-        <w:t>Comprobante para Otros Ingresos</w:t>
-      </w:r>
-    </w:p>
-    <w:p>
-      <w:pPr>
-        <w:pStyle w:val="NoSpacing"/>
-        <w:ind w:firstLine="708"/>
-        <w:jc w:val="both"/>
-        <w:rPr>
-          <w:rStyle w:val="Emphasis"/>
-          <w:rFonts w:ascii="Calibri" w:hAnsi="Calibri" w:cs="Calibri"/>
-          <w:sz w:val="32"/>
-          <w:szCs w:val="32"/>
-        </w:rPr>
-      </w:pPr>
-      <w:r>
-        <w:rPr>
-          <w:rStyle w:val="Emphasis"/>
-          <w:rFonts w:ascii="Calibri" w:hAnsi="Calibri" w:cs="Calibri"/>
-          <w:sz w:val="32"/>
-          <w:szCs w:val="32"/>
-        </w:rPr>
-        <w:t>Comprobante para Gastos</w:t>
-      </w:r>
-    </w:p>
-    <w:p>
-      <w:pPr>
-        <w:pStyle w:val="NoSpacing"/>
-        <w:jc w:val="both"/>
-        <w:rPr>
-          <w:rStyle w:val="Emphasis"/>
-          <w:rFonts w:ascii="Calibri" w:hAnsi="Calibri" w:cs="Calibri"/>
-          <w:sz w:val="32"/>
-          <w:szCs w:val="32"/>
-        </w:rPr>
-      </w:pPr>
-      <w:r>
-        <w:rPr>
-          <w:rStyle w:val="Emphasis"/>
-          <w:rFonts w:ascii="Calibri" w:hAnsi="Calibri" w:cs="Calibri"/>
-          <w:sz w:val="32"/>
-          <w:szCs w:val="32"/>
-        </w:rPr>
-        <w:t xml:space="preserve">Tabla </w:t>
-      </w:r>
-      <w:proofErr w:type="spellStart"/>
-      <w:r>
-        <w:rPr>
-          <w:rStyle w:val="Emphasis"/>
-          <w:rFonts w:ascii="Calibri" w:hAnsi="Calibri" w:cs="Calibri"/>
-          <w:sz w:val="32"/>
-          <w:szCs w:val="32"/>
-        </w:rPr>
-        <w:t>contaredondeo</w:t>
-      </w:r>
-      <w:proofErr w:type="spellEnd"/>
-    </w:p>
-    <w:p>
-      <w:pPr>
-        <w:pStyle w:val="NoSpacing"/>
-        <w:ind w:firstLine="708"/>
-        <w:jc w:val="both"/>
-        <w:rPr>
-          <w:rStyle w:val="Emphasis"/>
-          <w:rFonts w:ascii="Calibri" w:hAnsi="Calibri" w:cs="Calibri"/>
-          <w:sz w:val="32"/>
-          <w:szCs w:val="32"/>
-        </w:rPr>
-      </w:pPr>
-      <w:r>
-        <w:rPr>
-          <w:rStyle w:val="Emphasis"/>
-          <w:rFonts w:ascii="Calibri" w:hAnsi="Calibri" w:cs="Calibri"/>
-          <w:sz w:val="32"/>
-          <w:szCs w:val="32"/>
-        </w:rPr>
-        <w:t>1</w:t>
-      </w:r>
-      <w:proofErr w:type="gramStart"/>
-      <w:r>
-        <w:rPr>
-          <w:rStyle w:val="Emphasis"/>
-          <w:rFonts w:ascii="Calibri" w:hAnsi="Calibri" w:cs="Calibri"/>
-          <w:sz w:val="32"/>
-          <w:szCs w:val="32"/>
-        </w:rPr>
-        <w:t>,L,Cincuenta</w:t>
-      </w:r>
-      <w:proofErr w:type="gramEnd"/>
-    </w:p>
-    <w:p>
-      <w:pPr>
-        <w:pStyle w:val="NoSpacing"/>
-        <w:ind w:firstLine="708"/>
-        <w:jc w:val="both"/>
-        <w:rPr>
-          <w:rStyle w:val="Emphasis"/>
-          <w:rFonts w:ascii="Calibri" w:hAnsi="Calibri" w:cs="Calibri"/>
-          <w:sz w:val="32"/>
-          <w:szCs w:val="32"/>
-        </w:rPr>
-      </w:pPr>
-      <w:r>
-        <w:rPr>
-          <w:rStyle w:val="Emphasis"/>
-          <w:rFonts w:ascii="Calibri" w:hAnsi="Calibri" w:cs="Calibri"/>
-          <w:sz w:val="32"/>
-          <w:szCs w:val="32"/>
-        </w:rPr>
-        <w:t>2</w:t>
-      </w:r>
-      <w:proofErr w:type="gramStart"/>
-      <w:r>
-        <w:rPr>
-          <w:rStyle w:val="Emphasis"/>
-          <w:rFonts w:ascii="Calibri" w:hAnsi="Calibri" w:cs="Calibri"/>
-          <w:sz w:val="32"/>
-          <w:szCs w:val="32"/>
-        </w:rPr>
-        <w:t>,C,Cien</w:t>
-      </w:r>
-      <w:proofErr w:type="gramEnd"/>
-    </w:p>
-    <w:p>
-      <w:pPr>
-        <w:pStyle w:val="NoSpacing"/>
-        <w:ind w:firstLine="708"/>
-        <w:jc w:val="both"/>
-        <w:rPr>
-          <w:rStyle w:val="Emphasis"/>
-          <w:rFonts w:ascii="Calibri" w:hAnsi="Calibri" w:cs="Calibri"/>
-          <w:sz w:val="32"/>
-          <w:szCs w:val="32"/>
-        </w:rPr>
-      </w:pPr>
-      <w:r>
-        <w:rPr>
-          <w:rStyle w:val="Emphasis"/>
-          <w:rFonts w:ascii="Calibri" w:hAnsi="Calibri" w:cs="Calibri"/>
-          <w:sz w:val="32"/>
-          <w:szCs w:val="32"/>
-        </w:rPr>
-        <w:t>3</w:t>
-      </w:r>
-      <w:proofErr w:type="gramStart"/>
-      <w:r>
-        <w:rPr>
-          <w:rStyle w:val="Emphasis"/>
-          <w:rFonts w:ascii="Calibri" w:hAnsi="Calibri" w:cs="Calibri"/>
-          <w:sz w:val="32"/>
-          <w:szCs w:val="32"/>
-        </w:rPr>
-        <w:t>,Q,Qunientos</w:t>
-      </w:r>
-      <w:proofErr w:type="gramEnd"/>
-    </w:p>
-    <w:p>
-      <w:pPr>
-        <w:pStyle w:val="NoSpacing"/>
-        <w:ind w:firstLine="708"/>
-        <w:jc w:val="both"/>
-        <w:rPr>
-          <w:rStyle w:val="Emphasis"/>
-          <w:rFonts w:ascii="Calibri" w:hAnsi="Calibri" w:cs="Calibri"/>
-          <w:sz w:val="32"/>
-          <w:szCs w:val="32"/>
-        </w:rPr>
-      </w:pPr>
-      <w:r>
-        <w:rPr>
-          <w:rStyle w:val="Emphasis"/>
-          <w:rFonts w:ascii="Calibri" w:hAnsi="Calibri" w:cs="Calibri"/>
-          <w:sz w:val="32"/>
-          <w:szCs w:val="32"/>
-        </w:rPr>
-        <w:t>4</w:t>
-      </w:r>
-      <w:proofErr w:type="gramStart"/>
-      <w:r>
-        <w:rPr>
-          <w:rStyle w:val="Emphasis"/>
-          <w:rFonts w:ascii="Calibri" w:hAnsi="Calibri" w:cs="Calibri"/>
-          <w:sz w:val="32"/>
-          <w:szCs w:val="32"/>
-        </w:rPr>
-        <w:t>,M,Mil</w:t>
-      </w:r>
-      <w:proofErr w:type="gramEnd"/>
-    </w:p>
-    <w:p>
-      <w:pPr>
-        <w:pStyle w:val="NoSpacing"/>
-        <w:jc w:val="both"/>
-        <w:rPr>
-          <w:rStyle w:val="Emphasis"/>
-          <w:rFonts w:ascii="Calibri" w:hAnsi="Calibri" w:cs="Calibri"/>
-          <w:sz w:val="32"/>
-          <w:szCs w:val="32"/>
-        </w:rPr>
-      </w:pPr>
-      <w:r>
-        <w:rPr>
-          <w:rStyle w:val="Emphasis"/>
-          <w:rFonts w:ascii="Calibri" w:hAnsi="Calibri" w:cs="Calibri"/>
-          <w:sz w:val="32"/>
-          <w:szCs w:val="32"/>
-        </w:rPr>
-        <w:t xml:space="preserve">Tabla </w:t>
-      </w:r>
-      <w:proofErr w:type="spellStart"/>
-      <w:r>
-        <w:rPr>
-          <w:rStyle w:val="Emphasis"/>
-          <w:rFonts w:ascii="Calibri" w:hAnsi="Calibri" w:cs="Calibri"/>
-          <w:sz w:val="32"/>
-          <w:szCs w:val="32"/>
-        </w:rPr>
-        <w:t>contaservicios</w:t>
-      </w:r>
-      <w:proofErr w:type="spellEnd"/>
-    </w:p>
-    <w:p>
-      <w:pPr>
-        <w:pStyle w:val="NoSpacing"/>
-        <w:ind w:firstLine="708"/>
-        <w:jc w:val="both"/>
-        <w:rPr>
-          <w:rStyle w:val="Emphasis"/>
-          <w:rFonts w:ascii="Calibri" w:hAnsi="Calibri" w:cs="Calibri"/>
-          <w:sz w:val="32"/>
-          <w:szCs w:val="32"/>
-        </w:rPr>
-      </w:pPr>
-      <w:r>
-        <w:rPr>
-          <w:rStyle w:val="Emphasis"/>
-          <w:rFonts w:ascii="Calibri" w:hAnsi="Calibri" w:cs="Calibri"/>
-          <w:sz w:val="32"/>
-          <w:szCs w:val="32"/>
-        </w:rPr>
-        <w:t>ANTI,</w:t>
-      </w:r>
-      <w:r>
-        <w:rPr>
-          <w:rStyle w:val="Emphasis"/>
-          <w:rFonts w:ascii="Calibri" w:hAnsi="Calibri" w:cs="Calibri"/>
-          <w:sz w:val="32"/>
-          <w:szCs w:val="32"/>
-        </w:rPr>
-        <w:tab/>
-      </w:r>
-      <w:r>
-        <w:rPr>
-          <w:rStyle w:val="Emphasis"/>
-          <w:rFonts w:ascii="Calibri" w:hAnsi="Calibri" w:cs="Calibri"/>
-          <w:sz w:val="32"/>
-          <w:szCs w:val="32"/>
-        </w:rPr>
-        <w:t>Anticipos</w:t>
-      </w:r>
-    </w:p>
-    <w:p>
-      <w:pPr>
-        <w:pStyle w:val="NoSpacing"/>
-        <w:jc w:val="both"/>
-        <w:rPr>
-          <w:rStyle w:val="Emphasis"/>
-          <w:rFonts w:ascii="Calibri" w:hAnsi="Calibri" w:cs="Calibri"/>
-          <w:sz w:val="32"/>
-          <w:szCs w:val="32"/>
-        </w:rPr>
-      </w:pPr>
-      <w:r>
-        <w:rPr>
-          <w:rStyle w:val="Emphasis"/>
-          <w:rFonts w:ascii="Calibri" w:hAnsi="Calibri" w:cs="Calibri"/>
-          <w:sz w:val="32"/>
-          <w:szCs w:val="32"/>
-        </w:rPr>
-        <w:t xml:space="preserve">Tabla </w:t>
-      </w:r>
-      <w:r>
-        <w:rPr>
-          <w:rStyle w:val="Emphasis"/>
-          <w:rFonts w:ascii="Calibri" w:hAnsi="Calibri" w:cs="Calibri"/>
-          <w:sz w:val="32"/>
-          <w:szCs w:val="32"/>
-        </w:rPr>
-        <w:t>Empresa</w:t>
-      </w:r>
-    </w:p>
-    <w:p>
-      <w:pPr>
-        <w:pStyle w:val="NoSpacing"/>
-        <w:jc w:val="both"/>
-        <w:rPr>
-          <w:rStyle w:val="Emphasis"/>
-          <w:rFonts w:ascii="Calibri" w:hAnsi="Calibri" w:cs="Calibri"/>
-          <w:sz w:val="32"/>
-          <w:szCs w:val="32"/>
-        </w:rPr>
-      </w:pPr>
-      <w:r>
-        <w:rPr>
-          <w:rStyle w:val="Emphasis"/>
-          <w:rFonts w:ascii="Calibri" w:hAnsi="Calibri" w:cs="Calibri"/>
-          <w:sz w:val="32"/>
-          <w:szCs w:val="32"/>
-        </w:rPr>
-        <w:lastRenderedPageBreak/>
-        <w:tab/>
       </w:r>
       <w:r>
         <w:rPr>
@@ -2485,55 +2598,64 @@
           <w:sz w:val="32"/>
           <w:szCs w:val="32"/>
         </w:rPr>
-        <w:t xml:space="preserve"> los valores de facturación a cincuenta, cien, quinientos o mil pesos, de otro lado cuando se calcule un pago anticipado </w:t>
-      </w:r>
-      <w:r>
-        <w:rPr>
-          <w:rStyle w:val="Emphasis"/>
-          <w:rFonts w:ascii="Calibri" w:hAnsi="Calibri" w:cs="Calibri"/>
-          <w:sz w:val="32"/>
-          <w:szCs w:val="32"/>
-        </w:rPr>
-        <w:t xml:space="preserve">se tomará de la tabla de servicios </w:t>
-      </w:r>
-      <w:r>
-        <w:rPr>
-          <w:rStyle w:val="Emphasis"/>
-          <w:rFonts w:ascii="Calibri" w:hAnsi="Calibri" w:cs="Calibri"/>
-          <w:sz w:val="32"/>
-          <w:szCs w:val="32"/>
-        </w:rPr>
-        <w:t>el código número 1</w:t>
-      </w:r>
-      <w:r>
-        <w:rPr>
-          <w:rStyle w:val="Emphasis"/>
-          <w:rFonts w:ascii="Calibri" w:hAnsi="Calibri" w:cs="Calibri"/>
-          <w:sz w:val="32"/>
-          <w:szCs w:val="32"/>
-        </w:rPr>
-        <w:t xml:space="preserve"> que ha de permanecer fijo</w:t>
-      </w:r>
-      <w:r>
-        <w:rPr>
-          <w:rStyle w:val="Emphasis"/>
-          <w:rFonts w:ascii="Calibri" w:hAnsi="Calibri" w:cs="Calibri"/>
-          <w:sz w:val="32"/>
-          <w:szCs w:val="32"/>
-        </w:rPr>
-        <w:t>, su código y descripción pueden cambiarse ANTI y Anticipo. Los códigos de los comprobantes</w:t>
-      </w:r>
-      <w:r>
-        <w:rPr>
-          <w:rStyle w:val="Emphasis"/>
-          <w:rFonts w:ascii="Calibri" w:hAnsi="Calibri" w:cs="Calibri"/>
-          <w:sz w:val="32"/>
-          <w:szCs w:val="32"/>
-        </w:rPr>
-        <w:t xml:space="preserve"> contables van enlazados a la empresa, si se cambia alguno de estos códigos esto debe  reflejarse en la definición del comprobante y de la </w:t>
+        <w:t xml:space="preserve"> los valores de facturació</w:t>
       </w:r>
       <w:bookmarkStart w:id="0" w:name="_GoBack"/>
       <w:bookmarkEnd w:id="0"/>
+      <w:r>
+        <w:rPr>
+          <w:rStyle w:val="Emphasis"/>
+          <w:rFonts w:ascii="Calibri" w:hAnsi="Calibri" w:cs="Calibri"/>
+          <w:sz w:val="32"/>
+          <w:szCs w:val="32"/>
+        </w:rPr>
+        <w:t xml:space="preserve">n a cincuenta, cien, quinientos o mil pesos, de otro lado cuando se calcule un pago anticipado </w:t>
+      </w:r>
+      <w:r>
+        <w:rPr>
+          <w:rStyle w:val="Emphasis"/>
+          <w:rFonts w:ascii="Calibri" w:hAnsi="Calibri" w:cs="Calibri"/>
+          <w:sz w:val="32"/>
+          <w:szCs w:val="32"/>
+        </w:rPr>
+        <w:t xml:space="preserve">se tomará de la tabla de servicios </w:t>
+      </w:r>
+      <w:r>
+        <w:rPr>
+          <w:rStyle w:val="Emphasis"/>
+          <w:rFonts w:ascii="Calibri" w:hAnsi="Calibri" w:cs="Calibri"/>
+          <w:sz w:val="32"/>
+          <w:szCs w:val="32"/>
+        </w:rPr>
+        <w:t>el código número 1</w:t>
+      </w:r>
+      <w:r>
+        <w:rPr>
+          <w:rStyle w:val="Emphasis"/>
+          <w:rFonts w:ascii="Calibri" w:hAnsi="Calibri" w:cs="Calibri"/>
+          <w:sz w:val="32"/>
+          <w:szCs w:val="32"/>
+        </w:rPr>
+        <w:t xml:space="preserve"> que ha de permanecer fijo</w:t>
+      </w:r>
+      <w:r>
+        <w:rPr>
+          <w:rStyle w:val="Emphasis"/>
+          <w:rFonts w:ascii="Calibri" w:hAnsi="Calibri" w:cs="Calibri"/>
+          <w:sz w:val="32"/>
+          <w:szCs w:val="32"/>
+        </w:rPr>
+        <w:t>, su código y descripción pueden cambiarse ANTI y Anticipo. Los códigos de los comprobantes</w:t>
+      </w:r>
+      <w:r>
+        <w:rPr>
+          <w:rStyle w:val="Emphasis"/>
+          <w:rFonts w:ascii="Calibri" w:hAnsi="Calibri" w:cs="Calibri"/>
+          <w:sz w:val="32"/>
+          <w:szCs w:val="32"/>
+        </w:rPr>
+        <w:t xml:space="preserve"> contables van enlazados a la empresa, si se cambia alguno de estos códigos esto debe  reflejarse en la definición del comprobante y de la </w:t>
+      </w:r>
       <w:r>
         <w:rPr>
           <w:rStyle w:val="Emphasis"/>
@@ -3450,6 +3572,71 @@
       <w:szCs w:val="26"/>
     </w:rPr>
   </w:style>
+  <w:style w:type="paragraph" w:styleId="HTMLPreformatted">
+    <w:name w:val="HTML Preformatted"/>
+    <w:basedOn w:val="Normal"/>
+    <w:link w:val="HTMLPreformattedChar"/>
+    <w:uiPriority w:val="99"/>
+    <w:semiHidden/>
+    <w:unhideWhenUsed/>
+    <w:rsid w:val="00B7739E"/>
+    <w:pPr>
+      <w:tabs>
+        <w:tab w:val="left" w:pos="916"/>
+        <w:tab w:val="left" w:pos="1832"/>
+        <w:tab w:val="left" w:pos="2748"/>
+        <w:tab w:val="left" w:pos="3664"/>
+        <w:tab w:val="left" w:pos="4580"/>
+        <w:tab w:val="left" w:pos="5496"/>
+        <w:tab w:val="left" w:pos="6412"/>
+        <w:tab w:val="left" w:pos="7328"/>
+        <w:tab w:val="left" w:pos="8244"/>
+        <w:tab w:val="left" w:pos="9160"/>
+        <w:tab w:val="left" w:pos="10076"/>
+        <w:tab w:val="left" w:pos="10992"/>
+        <w:tab w:val="left" w:pos="11908"/>
+        <w:tab w:val="left" w:pos="12824"/>
+        <w:tab w:val="left" w:pos="13740"/>
+        <w:tab w:val="left" w:pos="14656"/>
+      </w:tabs>
+      <w:spacing w:after="0" w:line="240" w:lineRule="auto"/>
+    </w:pPr>
+    <w:rPr>
+      <w:rFonts w:ascii="Courier New" w:eastAsia="Times New Roman" w:hAnsi="Courier New" w:cs="Courier New"/>
+      <w:sz w:val="20"/>
+      <w:szCs w:val="20"/>
+      <w:lang w:eastAsia="es-CO"/>
+    </w:rPr>
+  </w:style>
+  <w:style w:type="character" w:customStyle="1" w:styleId="HTMLPreformattedChar">
+    <w:name w:val="HTML Preformatted Char"/>
+    <w:basedOn w:val="DefaultParagraphFont"/>
+    <w:link w:val="HTMLPreformatted"/>
+    <w:uiPriority w:val="99"/>
+    <w:semiHidden/>
+    <w:rsid w:val="00B7739E"/>
+    <w:rPr>
+      <w:rFonts w:ascii="Courier New" w:eastAsia="Times New Roman" w:hAnsi="Courier New" w:cs="Courier New"/>
+      <w:sz w:val="20"/>
+      <w:szCs w:val="20"/>
+      <w:lang w:eastAsia="es-CO"/>
+    </w:rPr>
+  </w:style>
+  <w:style w:type="character" w:customStyle="1" w:styleId="pln">
+    <w:name w:val="pln"/>
+    <w:basedOn w:val="DefaultParagraphFont"/>
+    <w:rsid w:val="00B7739E"/>
+  </w:style>
+  <w:style w:type="character" w:customStyle="1" w:styleId="pun">
+    <w:name w:val="pun"/>
+    <w:basedOn w:val="DefaultParagraphFont"/>
+    <w:rsid w:val="00B7739E"/>
+  </w:style>
+  <w:style w:type="character" w:customStyle="1" w:styleId="com">
+    <w:name w:val="com"/>
+    <w:basedOn w:val="DefaultParagraphFont"/>
+    <w:rsid w:val="00B7739E"/>
+  </w:style>
 </w:styles>
 </file>
 

</xml_diff>